<commit_message>
Small edits to activity/slides #2
</commit_message>
<xml_diff>
--- a/materials/activities/2-A-WorkiongLocallyAndUpstreaming.docx
+++ b/materials/activities/2-A-WorkiongLocallyAndUpstreaming.docx
@@ -8540,6 +8540,12 @@
         <w:rPr>
           <w:rFonts w:ascii="Courier" w:hAnsi="Courier" w:cstheme="minorHAnsi"/>
         </w:rPr>
+        <w:t xml:space="preserve"> name</w:t>
+      </w:r>
+      <w:r>
+        <w:rPr>
+          <w:rFonts w:ascii="Courier" w:hAnsi="Courier" w:cstheme="minorHAnsi"/>
+        </w:rPr>
         <w:t>&gt;</w:t>
       </w:r>
       <w:r>
@@ -8594,21 +8600,7 @@
         <w:rPr>
           <w:rFonts w:asciiTheme="minorHAnsi" w:hAnsiTheme="minorHAnsi" w:cstheme="minorHAnsi"/>
         </w:rPr>
-        <w:t xml:space="preserve"> (</w:t>
-      </w:r>
-      <w:proofErr w:type="gramStart"/>
-      <w:r>
-        <w:rPr>
-          <w:rFonts w:asciiTheme="minorHAnsi" w:hAnsiTheme="minorHAnsi" w:cstheme="minorHAnsi"/>
-        </w:rPr>
-        <w:t>i.e.</w:t>
-      </w:r>
-      <w:proofErr w:type="gramEnd"/>
-      <w:r>
-        <w:rPr>
-          <w:rFonts w:asciiTheme="minorHAnsi" w:hAnsiTheme="minorHAnsi" w:cstheme="minorHAnsi"/>
-        </w:rPr>
-        <w:t xml:space="preserve"> GitHub).  </w:t>
+        <w:t xml:space="preserve"> (i.e. GitHub).  </w:t>
       </w:r>
       <w:r>
         <w:rPr>

</xml_diff>

<commit_message>
Updates to Activity 2 and slides 2
</commit_message>
<xml_diff>
--- a/materials/activities/2-A-WorkiongLocallyAndUpstreaming.docx
+++ b/materials/activities/2-A-WorkiongLocallyAndUpstreaming.docx
@@ -536,13 +536,13 @@
         <w:rPr>
           <w:rFonts w:asciiTheme="minorHAnsi" w:hAnsiTheme="minorHAnsi" w:cstheme="minorHAnsi"/>
         </w:rPr>
-        <w:t xml:space="preserve">Like the last activity, you will </w:t>
-      </w:r>
-      <w:r>
-        <w:rPr>
-          <w:rFonts w:asciiTheme="minorHAnsi" w:hAnsiTheme="minorHAnsi" w:cstheme="minorHAnsi"/>
-        </w:rPr>
-        <w:t xml:space="preserve">be working within the </w:t>
+        <w:t xml:space="preserve">1. </w:t>
+      </w:r>
+      <w:r>
+        <w:rPr>
+          <w:rFonts w:asciiTheme="minorHAnsi" w:hAnsiTheme="minorHAnsi" w:cstheme="minorHAnsi"/>
+        </w:rPr>
+        <w:t xml:space="preserve">Like the last activity, you will be working within the </w:t>
       </w:r>
       <w:proofErr w:type="spellStart"/>
       <w:r>
@@ -570,15 +570,22 @@
     </w:p>
     <w:p>
       <w:pPr>
-        <w:rPr>
-          <w:rFonts w:asciiTheme="minorHAnsi" w:hAnsiTheme="minorHAnsi" w:cstheme="minorHAnsi"/>
-        </w:rPr>
-      </w:pPr>
-      <w:r>
-        <w:rPr>
-          <w:rFonts w:asciiTheme="minorHAnsi" w:hAnsiTheme="minorHAnsi" w:cstheme="minorHAnsi"/>
-        </w:rPr>
-        <w:t xml:space="preserve">1. What is the full </w:t>
+        <w:ind w:left="288"/>
+        <w:rPr>
+          <w:rFonts w:asciiTheme="minorHAnsi" w:hAnsiTheme="minorHAnsi" w:cstheme="minorHAnsi"/>
+        </w:rPr>
+      </w:pPr>
+      <w:r>
+        <w:rPr>
+          <w:rFonts w:asciiTheme="minorHAnsi" w:hAnsiTheme="minorHAnsi" w:cstheme="minorHAnsi"/>
+        </w:rPr>
+        <w:t xml:space="preserve">a. </w:t>
+      </w:r>
+      <w:r>
+        <w:rPr>
+          <w:rFonts w:asciiTheme="minorHAnsi" w:hAnsiTheme="minorHAnsi" w:cstheme="minorHAnsi"/>
+        </w:rPr>
+        <w:t xml:space="preserve">What is the </w:t>
       </w:r>
       <w:r>
         <w:rPr>
@@ -590,7 +597,7 @@
         <w:rPr>
           <w:rFonts w:asciiTheme="minorHAnsi" w:hAnsiTheme="minorHAnsi" w:cstheme="minorHAnsi"/>
         </w:rPr>
-        <w:t xml:space="preserve"> command from the prior activity is used to start the </w:t>
+        <w:t xml:space="preserve"> command used to start the </w:t>
       </w:r>
       <w:proofErr w:type="spellStart"/>
       <w:r>
@@ -610,19 +617,7 @@
         <w:rPr>
           <w:rFonts w:asciiTheme="minorHAnsi" w:hAnsiTheme="minorHAnsi" w:cstheme="minorHAnsi"/>
         </w:rPr>
-        <w:t xml:space="preserve"> Hint: Open the prior activity and use copy and paste </w:t>
-      </w:r>
-      <w:r>
-        <w:rPr>
-          <w:rFonts w:asciiTheme="minorHAnsi" w:hAnsiTheme="minorHAnsi" w:cstheme="minorHAnsi"/>
-        </w:rPr>
-        <w:sym w:font="Wingdings" w:char="F04A"/>
-      </w:r>
-      <w:r>
-        <w:rPr>
-          <w:rFonts w:asciiTheme="minorHAnsi" w:hAnsiTheme="minorHAnsi" w:cstheme="minorHAnsi"/>
-        </w:rPr>
-        <w:t>.</w:t>
+        <w:t xml:space="preserve">  Note: Not the one to create it, but the one to start it.</w:t>
       </w:r>
     </w:p>
     <w:p>
@@ -643,41 +638,73 @@
           <w:bottom w:val="thinThickThinSmallGap" w:sz="24" w:space="4" w:color="0070C0"/>
           <w:right w:val="thinThickThinSmallGap" w:sz="24" w:space="4" w:color="0070C0"/>
         </w:pBdr>
-        <w:rPr>
-          <w:rFonts w:asciiTheme="minorHAnsi" w:hAnsiTheme="minorHAnsi" w:cstheme="minorHAnsi"/>
-        </w:rPr>
-      </w:pPr>
-    </w:p>
-    <w:p>
-      <w:pPr>
-        <w:rPr>
-          <w:rFonts w:asciiTheme="minorHAnsi" w:hAnsiTheme="minorHAnsi" w:cstheme="minorHAnsi"/>
-        </w:rPr>
-      </w:pPr>
-    </w:p>
-    <w:p>
-      <w:pPr>
-        <w:rPr>
-          <w:rFonts w:asciiTheme="minorHAnsi" w:hAnsiTheme="minorHAnsi" w:cstheme="minorHAnsi"/>
-        </w:rPr>
-      </w:pPr>
-      <w:r>
-        <w:rPr>
-          <w:rFonts w:asciiTheme="minorHAnsi" w:hAnsiTheme="minorHAnsi" w:cstheme="minorHAnsi"/>
-        </w:rPr>
-        <w:t xml:space="preserve">2. What is the </w:t>
-      </w:r>
-      <w:r>
-        <w:rPr>
-          <w:rFonts w:ascii="Courier" w:hAnsi="Courier" w:cstheme="minorHAnsi"/>
-        </w:rPr>
-        <w:t>docker</w:t>
-      </w:r>
-      <w:r>
-        <w:rPr>
-          <w:rFonts w:asciiTheme="minorHAnsi" w:hAnsiTheme="minorHAnsi" w:cstheme="minorHAnsi"/>
-        </w:rPr>
-        <w:t xml:space="preserve"> command used to stop the Kit Client?</w:t>
+        <w:ind w:left="288"/>
+        <w:rPr>
+          <w:rFonts w:asciiTheme="minorHAnsi" w:hAnsiTheme="minorHAnsi" w:cstheme="minorHAnsi"/>
+        </w:rPr>
+      </w:pPr>
+    </w:p>
+    <w:p>
+      <w:pPr>
+        <w:rPr>
+          <w:rFonts w:asciiTheme="minorHAnsi" w:hAnsiTheme="minorHAnsi" w:cstheme="minorHAnsi"/>
+        </w:rPr>
+      </w:pPr>
+    </w:p>
+    <w:p>
+      <w:pPr>
+        <w:ind w:left="288"/>
+        <w:rPr>
+          <w:rFonts w:asciiTheme="minorHAnsi" w:hAnsiTheme="minorHAnsi" w:cstheme="minorHAnsi"/>
+        </w:rPr>
+      </w:pPr>
+      <w:r>
+        <w:rPr>
+          <w:rFonts w:asciiTheme="minorHAnsi" w:hAnsiTheme="minorHAnsi" w:cstheme="minorHAnsi"/>
+        </w:rPr>
+        <w:t xml:space="preserve">b. Use the command from a and connect to the </w:t>
+      </w:r>
+      <w:proofErr w:type="spellStart"/>
+      <w:r>
+        <w:rPr>
+          <w:rFonts w:asciiTheme="minorHAnsi" w:hAnsiTheme="minorHAnsi" w:cstheme="minorHAnsi"/>
+        </w:rPr>
+        <w:t>KitClient</w:t>
+      </w:r>
+      <w:proofErr w:type="spellEnd"/>
+      <w:r>
+        <w:rPr>
+          <w:rFonts w:asciiTheme="minorHAnsi" w:hAnsiTheme="minorHAnsi" w:cstheme="minorHAnsi"/>
+        </w:rPr>
+        <w:t xml:space="preserve"> using the </w:t>
+      </w:r>
+      <w:proofErr w:type="spellStart"/>
+      <w:r>
+        <w:rPr>
+          <w:rFonts w:asciiTheme="minorHAnsi" w:hAnsiTheme="minorHAnsi" w:cstheme="minorHAnsi"/>
+        </w:rPr>
+        <w:t>TigerVNC</w:t>
+      </w:r>
+      <w:proofErr w:type="spellEnd"/>
+      <w:r>
+        <w:rPr>
+          <w:rFonts w:asciiTheme="minorHAnsi" w:hAnsiTheme="minorHAnsi" w:cstheme="minorHAnsi"/>
+        </w:rPr>
+        <w:t xml:space="preserve"> viewer (or </w:t>
+      </w:r>
+      <w:proofErr w:type="spellStart"/>
+      <w:r>
+        <w:rPr>
+          <w:rFonts w:asciiTheme="minorHAnsi" w:hAnsiTheme="minorHAnsi" w:cstheme="minorHAnsi"/>
+        </w:rPr>
+        <w:t>noVNC</w:t>
+      </w:r>
+      <w:proofErr w:type="spellEnd"/>
+      <w:r>
+        <w:rPr>
+          <w:rFonts w:asciiTheme="minorHAnsi" w:hAnsiTheme="minorHAnsi" w:cstheme="minorHAnsi"/>
+        </w:rPr>
+        <w:t xml:space="preserve"> via your browser). </w:t>
       </w:r>
     </w:p>
     <w:p>
@@ -698,17 +725,90 @@
           <w:bottom w:val="thinThickThinSmallGap" w:sz="24" w:space="4" w:color="0070C0"/>
           <w:right w:val="thinThickThinSmallGap" w:sz="24" w:space="4" w:color="0070C0"/>
         </w:pBdr>
-        <w:rPr>
-          <w:rFonts w:asciiTheme="minorHAnsi" w:hAnsiTheme="minorHAnsi" w:cstheme="minorHAnsi"/>
-        </w:rPr>
-      </w:pPr>
-    </w:p>
-    <w:p>
-      <w:pPr>
-        <w:rPr>
-          <w:rFonts w:asciiTheme="minorHAnsi" w:hAnsiTheme="minorHAnsi" w:cstheme="minorHAnsi"/>
-        </w:rPr>
-      </w:pPr>
+        <w:ind w:left="288"/>
+        <w:rPr>
+          <w:rFonts w:asciiTheme="minorHAnsi" w:hAnsiTheme="minorHAnsi" w:cstheme="minorHAnsi"/>
+        </w:rPr>
+      </w:pPr>
+      <w:r>
+        <w:rPr>
+          <w:rFonts w:asciiTheme="minorHAnsi" w:hAnsiTheme="minorHAnsi" w:cstheme="minorHAnsi"/>
+        </w:rPr>
+        <w:t>Nothing is required here</w:t>
+      </w:r>
+      <w:r>
+        <w:rPr>
+          <w:rFonts w:asciiTheme="minorHAnsi" w:hAnsiTheme="minorHAnsi" w:cstheme="minorHAnsi"/>
+        </w:rPr>
+        <w:t>. B</w:t>
+      </w:r>
+      <w:r>
+        <w:rPr>
+          <w:rFonts w:asciiTheme="minorHAnsi" w:hAnsiTheme="minorHAnsi" w:cstheme="minorHAnsi"/>
+        </w:rPr>
+        <w:t xml:space="preserve">ut be sure you can connect to the </w:t>
+      </w:r>
+      <w:proofErr w:type="spellStart"/>
+      <w:r>
+        <w:rPr>
+          <w:rFonts w:asciiTheme="minorHAnsi" w:hAnsiTheme="minorHAnsi" w:cstheme="minorHAnsi"/>
+        </w:rPr>
+        <w:t>KitClient</w:t>
+      </w:r>
+      <w:proofErr w:type="spellEnd"/>
+      <w:r>
+        <w:rPr>
+          <w:rFonts w:asciiTheme="minorHAnsi" w:hAnsiTheme="minorHAnsi" w:cstheme="minorHAnsi"/>
+        </w:rPr>
+        <w:t xml:space="preserve"> as you’ll be using it throughout this entire activity.</w:t>
+      </w:r>
+    </w:p>
+    <w:p>
+      <w:pPr>
+        <w:ind w:left="288"/>
+        <w:rPr>
+          <w:rFonts w:asciiTheme="minorHAnsi" w:hAnsiTheme="minorHAnsi" w:cstheme="minorHAnsi"/>
+        </w:rPr>
+      </w:pPr>
+    </w:p>
+    <w:p>
+      <w:pPr>
+        <w:rPr>
+          <w:rFonts w:asciiTheme="minorHAnsi" w:hAnsiTheme="minorHAnsi" w:cstheme="minorHAnsi"/>
+        </w:rPr>
+      </w:pPr>
+      <w:r>
+        <w:rPr>
+          <w:rFonts w:asciiTheme="minorHAnsi" w:hAnsiTheme="minorHAnsi" w:cstheme="minorHAnsi"/>
+        </w:rPr>
+        <w:br w:type="page"/>
+      </w:r>
+    </w:p>
+    <w:p>
+      <w:pPr>
+        <w:rPr>
+          <w:rFonts w:asciiTheme="minorHAnsi" w:hAnsiTheme="minorHAnsi" w:cstheme="minorHAnsi"/>
+        </w:rPr>
+      </w:pPr>
+      <w:r>
+        <w:rPr>
+          <w:rFonts w:asciiTheme="minorHAnsi" w:hAnsiTheme="minorHAnsi" w:cstheme="minorHAnsi"/>
+        </w:rPr>
+        <w:lastRenderedPageBreak/>
+        <w:t xml:space="preserve">2. What is the </w:t>
+      </w:r>
+      <w:r>
+        <w:rPr>
+          <w:rFonts w:ascii="Courier" w:hAnsi="Courier" w:cstheme="minorHAnsi"/>
+        </w:rPr>
+        <w:t>docker</w:t>
+      </w:r>
+      <w:r>
+        <w:rPr>
+          <w:rFonts w:asciiTheme="minorHAnsi" w:hAnsiTheme="minorHAnsi" w:cstheme="minorHAnsi"/>
+        </w:rPr>
+        <w:t xml:space="preserve"> command used to stop the Kit Client?</w:t>
+      </w:r>
     </w:p>
     <w:p>
       <w:pPr>
@@ -719,15 +819,29 @@
           <w:u w:val="single"/>
         </w:rPr>
       </w:pPr>
-      <w:r>
+    </w:p>
+    <w:p>
+      <w:pPr>
+        <w:pBdr>
+          <w:top w:val="thinThickThinSmallGap" w:sz="24" w:space="4" w:color="0070C0"/>
+          <w:left w:val="thinThickThinSmallGap" w:sz="24" w:space="4" w:color="0070C0"/>
+          <w:bottom w:val="thinThickThinSmallGap" w:sz="24" w:space="4" w:color="0070C0"/>
+          <w:right w:val="thinThickThinSmallGap" w:sz="24" w:space="4" w:color="0070C0"/>
+        </w:pBdr>
+        <w:rPr>
+          <w:rFonts w:asciiTheme="minorHAnsi" w:hAnsiTheme="minorHAnsi" w:cstheme="minorHAnsi"/>
+        </w:rPr>
+      </w:pPr>
+    </w:p>
+    <w:p>
+      <w:pPr>
         <w:rPr>
           <w:rFonts w:asciiTheme="minorHAnsi" w:hAnsiTheme="minorHAnsi" w:cstheme="minorHAnsi"/>
           <w:b/>
           <w:bCs/>
           <w:u w:val="single"/>
         </w:rPr>
-        <w:br w:type="page"/>
-      </w:r>
+      </w:pPr>
     </w:p>
     <w:p>
       <w:pPr>
@@ -745,7 +859,6 @@
           <w:bCs/>
           <w:u w:val="single"/>
         </w:rPr>
-        <w:lastRenderedPageBreak/>
         <w:t>Current State:</w:t>
       </w:r>
     </w:p>
@@ -1195,7 +1308,7 @@
         <w:rPr>
           <w:rFonts w:asciiTheme="minorHAnsi" w:hAnsiTheme="minorHAnsi" w:cstheme="minorHAnsi"/>
         </w:rPr>
-        <w:t xml:space="preserve"> in the </w:t>
+        <w:t xml:space="preserve"> the </w:t>
       </w:r>
       <w:r>
         <w:rPr>
@@ -1207,7 +1320,19 @@
         <w:rPr>
           <w:rFonts w:asciiTheme="minorHAnsi" w:hAnsiTheme="minorHAnsi" w:cstheme="minorHAnsi"/>
         </w:rPr>
-        <w:t xml:space="preserve"> directory). Then u</w:t>
+        <w:t xml:space="preserve"> directory</w:t>
+      </w:r>
+      <w:r>
+        <w:rPr>
+          <w:rFonts w:asciiTheme="minorHAnsi" w:hAnsiTheme="minorHAnsi" w:cstheme="minorHAnsi"/>
+        </w:rPr>
+        <w:t xml:space="preserve"> is your working directory</w:t>
+      </w:r>
+      <w:r>
+        <w:rPr>
+          <w:rFonts w:asciiTheme="minorHAnsi" w:hAnsiTheme="minorHAnsi" w:cstheme="minorHAnsi"/>
+        </w:rPr>
+        <w:t>). Then u</w:t>
       </w:r>
       <w:r>
         <w:rPr>
@@ -1237,7 +1362,41 @@
         <w:rPr>
           <w:rFonts w:asciiTheme="minorHAnsi" w:hAnsiTheme="minorHAnsi" w:cstheme="minorHAnsi"/>
         </w:rPr>
-        <w:t xml:space="preserve"> most recent commits.  Give the command </w:t>
+        <w:t xml:space="preserve"> most recent commits.  </w:t>
+      </w:r>
+    </w:p>
+    <w:p>
+      <w:pPr>
+        <w:ind w:left="288"/>
+        <w:rPr>
+          <w:rFonts w:asciiTheme="minorHAnsi" w:hAnsiTheme="minorHAnsi" w:cstheme="minorHAnsi"/>
+        </w:rPr>
+      </w:pPr>
+    </w:p>
+    <w:p>
+      <w:pPr>
+        <w:ind w:left="288"/>
+        <w:rPr>
+          <w:rFonts w:asciiTheme="minorHAnsi" w:hAnsiTheme="minorHAnsi" w:cstheme="minorHAnsi"/>
+        </w:rPr>
+      </w:pPr>
+      <w:r>
+        <w:rPr>
+          <w:rFonts w:asciiTheme="minorHAnsi" w:hAnsiTheme="minorHAnsi" w:cstheme="minorHAnsi"/>
+        </w:rPr>
+        <w:t xml:space="preserve">Give </w:t>
+      </w:r>
+      <w:r>
+        <w:rPr>
+          <w:rFonts w:asciiTheme="minorHAnsi" w:hAnsiTheme="minorHAnsi" w:cstheme="minorHAnsi"/>
+        </w:rPr>
+        <w:t xml:space="preserve">a screenshot of </w:t>
+      </w:r>
+      <w:r>
+        <w:rPr>
+          <w:rFonts w:asciiTheme="minorHAnsi" w:hAnsiTheme="minorHAnsi" w:cstheme="minorHAnsi"/>
+        </w:rPr>
+        <w:t xml:space="preserve">the command </w:t>
       </w:r>
       <w:r>
         <w:rPr>
@@ -2358,19 +2517,64 @@
         <w:rPr>
           <w:rFonts w:asciiTheme="minorHAnsi" w:hAnsiTheme="minorHAnsi" w:cstheme="minorHAnsi"/>
         </w:rPr>
-        <w:t xml:space="preserve"> of your local repo.  R</w:t>
-      </w:r>
-      <w:r>
-        <w:rPr>
-          <w:rFonts w:asciiTheme="minorHAnsi" w:hAnsiTheme="minorHAnsi" w:cstheme="minorHAnsi"/>
-        </w:rPr>
-        <w:t>un it</w:t>
-      </w:r>
-      <w:r>
-        <w:rPr>
-          <w:rFonts w:asciiTheme="minorHAnsi" w:hAnsiTheme="minorHAnsi" w:cstheme="minorHAnsi"/>
-        </w:rPr>
-        <w:t xml:space="preserve">.  </w:t>
+        <w:t xml:space="preserve"> of your local repo.  </w:t>
+      </w:r>
+      <w:r>
+        <w:rPr>
+          <w:rFonts w:asciiTheme="minorHAnsi" w:hAnsiTheme="minorHAnsi" w:cstheme="minorHAnsi"/>
+        </w:rPr>
+        <w:t>Use the</w:t>
+      </w:r>
+    </w:p>
+    <w:p>
+      <w:pPr>
+        <w:rPr>
+          <w:rFonts w:asciiTheme="minorHAnsi" w:hAnsiTheme="minorHAnsi" w:cstheme="minorHAnsi"/>
+        </w:rPr>
+      </w:pPr>
+      <w:r>
+        <w:rPr>
+          <w:rFonts w:ascii="Courier" w:hAnsi="Courier" w:cstheme="minorHAnsi"/>
+        </w:rPr>
+        <w:t>git status</w:t>
+      </w:r>
+      <w:r>
+        <w:rPr>
+          <w:rFonts w:asciiTheme="minorHAnsi" w:hAnsiTheme="minorHAnsi" w:cstheme="minorHAnsi"/>
+        </w:rPr>
+        <w:t xml:space="preserve"> command to see the </w:t>
+      </w:r>
+      <w:proofErr w:type="gramStart"/>
+      <w:r>
+        <w:rPr>
+          <w:rFonts w:asciiTheme="minorHAnsi" w:hAnsiTheme="minorHAnsi" w:cstheme="minorHAnsi"/>
+        </w:rPr>
+        <w:t>current status</w:t>
+      </w:r>
+      <w:proofErr w:type="gramEnd"/>
+      <w:r>
+        <w:rPr>
+          <w:rFonts w:asciiTheme="minorHAnsi" w:hAnsiTheme="minorHAnsi" w:cstheme="minorHAnsi"/>
+        </w:rPr>
+        <w:t xml:space="preserve"> of your local </w:t>
+      </w:r>
+      <w:r>
+        <w:rPr>
+          <w:rFonts w:ascii="Courier" w:hAnsi="Courier" w:cstheme="minorHAnsi"/>
+        </w:rPr>
+        <w:t>GitKit-FarmData2</w:t>
+      </w:r>
+      <w:r>
+        <w:rPr>
+          <w:rFonts w:asciiTheme="minorHAnsi" w:hAnsiTheme="minorHAnsi" w:cstheme="minorHAnsi"/>
+        </w:rPr>
+        <w:t xml:space="preserve"> </w:t>
+      </w:r>
+      <w:r>
+        <w:rPr>
+          <w:rFonts w:asciiTheme="minorHAnsi" w:hAnsiTheme="minorHAnsi" w:cstheme="minorHAnsi"/>
+        </w:rPr>
+        <w:t>repository.</w:t>
       </w:r>
     </w:p>
     <w:p>
@@ -2397,7 +2601,13 @@
         <w:rPr>
           <w:rFonts w:asciiTheme="minorHAnsi" w:hAnsiTheme="minorHAnsi" w:cstheme="minorHAnsi"/>
         </w:rPr>
-        <w:t>Give the full</w:t>
+        <w:t>Give a screenshot showing the command you used and</w:t>
+      </w:r>
+      <w:r>
+        <w:rPr>
+          <w:rFonts w:asciiTheme="minorHAnsi" w:hAnsiTheme="minorHAnsi" w:cstheme="minorHAnsi"/>
+        </w:rPr>
+        <w:t xml:space="preserve"> the full</w:t>
       </w:r>
       <w:r>
         <w:rPr>
@@ -2409,25 +2619,13 @@
         <w:rPr>
           <w:rFonts w:asciiTheme="minorHAnsi" w:hAnsiTheme="minorHAnsi" w:cstheme="minorHAnsi"/>
         </w:rPr>
-        <w:t xml:space="preserve"> that is generated by the </w:t>
-      </w:r>
-      <w:r>
-        <w:rPr>
-          <w:rFonts w:ascii="Courier" w:hAnsi="Courier" w:cstheme="minorHAnsi"/>
-        </w:rPr>
-        <w:t>git status</w:t>
-      </w:r>
-      <w:r>
-        <w:rPr>
-          <w:rFonts w:asciiTheme="minorHAnsi" w:hAnsiTheme="minorHAnsi" w:cstheme="minorHAnsi"/>
-        </w:rPr>
-        <w:t xml:space="preserve"> command.</w:t>
-      </w:r>
-      <w:r>
-        <w:rPr>
-          <w:rFonts w:asciiTheme="minorHAnsi" w:hAnsiTheme="minorHAnsi" w:cstheme="minorHAnsi"/>
-        </w:rPr>
-        <w:t xml:space="preserve">  </w:t>
+        <w:t xml:space="preserve"> that is </w:t>
+      </w:r>
+      <w:r>
+        <w:rPr>
+          <w:rFonts w:asciiTheme="minorHAnsi" w:hAnsiTheme="minorHAnsi" w:cstheme="minorHAnsi"/>
+        </w:rPr>
+        <w:t>generated.</w:t>
       </w:r>
     </w:p>
     <w:p>
@@ -2527,37 +2725,7 @@
         <w:rPr>
           <w:rFonts w:asciiTheme="minorHAnsi" w:hAnsiTheme="minorHAnsi" w:cstheme="minorHAnsi"/>
         </w:rPr>
-        <w:t>What do</w:t>
-      </w:r>
-      <w:r>
-        <w:rPr>
-          <w:rFonts w:asciiTheme="minorHAnsi" w:hAnsiTheme="minorHAnsi" w:cstheme="minorHAnsi"/>
-        </w:rPr>
-        <w:t xml:space="preserve"> </w:t>
-      </w:r>
-      <w:r>
-        <w:rPr>
-          <w:rFonts w:asciiTheme="minorHAnsi" w:hAnsiTheme="minorHAnsi" w:cstheme="minorHAnsi"/>
-        </w:rPr>
-        <w:t>you</w:t>
-      </w:r>
-      <w:r>
-        <w:rPr>
-          <w:rFonts w:asciiTheme="minorHAnsi" w:hAnsiTheme="minorHAnsi" w:cstheme="minorHAnsi"/>
-        </w:rPr>
-        <w:t xml:space="preserve"> think </w:t>
-      </w:r>
-      <w:r>
-        <w:rPr>
-          <w:rFonts w:asciiTheme="minorHAnsi" w:hAnsiTheme="minorHAnsi" w:cstheme="minorHAnsi"/>
-        </w:rPr>
-        <w:t>is meant by</w:t>
-      </w:r>
-      <w:r>
-        <w:rPr>
-          <w:rFonts w:asciiTheme="minorHAnsi" w:hAnsiTheme="minorHAnsi" w:cstheme="minorHAnsi"/>
-        </w:rPr>
-        <w:t xml:space="preserve"> the output</w:t>
+        <w:t>Your output in part b should contain the text</w:t>
       </w:r>
       <w:r>
         <w:rPr>
@@ -2583,13 +2751,7 @@
         <w:rPr>
           <w:rFonts w:asciiTheme="minorHAnsi" w:hAnsiTheme="minorHAnsi" w:cstheme="minorHAnsi"/>
         </w:rPr>
-        <w:t>?</w:t>
-      </w:r>
-      <w:r>
-        <w:rPr>
-          <w:rFonts w:asciiTheme="minorHAnsi" w:hAnsiTheme="minorHAnsi" w:cstheme="minorHAnsi"/>
-        </w:rPr>
-        <w:t xml:space="preserve"> </w:t>
+        <w:t xml:space="preserve">  What do you think it means that your branch is “up to date”?</w:t>
       </w:r>
     </w:p>
     <w:p>
@@ -2645,37 +2807,37 @@
         <w:rPr>
           <w:rFonts w:asciiTheme="minorHAnsi" w:hAnsiTheme="minorHAnsi" w:cstheme="minorHAnsi"/>
         </w:rPr>
-        <w:t>What do you</w:t>
-      </w:r>
-      <w:r>
-        <w:rPr>
-          <w:rFonts w:asciiTheme="minorHAnsi" w:hAnsiTheme="minorHAnsi" w:cstheme="minorHAnsi"/>
-        </w:rPr>
-        <w:t xml:space="preserve"> think </w:t>
-      </w:r>
-      <w:r>
-        <w:rPr>
-          <w:rFonts w:asciiTheme="minorHAnsi" w:hAnsiTheme="minorHAnsi" w:cstheme="minorHAnsi"/>
-        </w:rPr>
-        <w:t>is meant by</w:t>
-      </w:r>
-      <w:r>
-        <w:rPr>
-          <w:rFonts w:asciiTheme="minorHAnsi" w:hAnsiTheme="minorHAnsi" w:cstheme="minorHAnsi"/>
-        </w:rPr>
-        <w:t xml:space="preserve"> the output</w:t>
-      </w:r>
-      <w:r>
-        <w:rPr>
-          <w:rFonts w:asciiTheme="minorHAnsi" w:hAnsiTheme="minorHAnsi" w:cstheme="minorHAnsi"/>
-        </w:rPr>
-        <w:t xml:space="preserve"> “﻿nothing to commit, working tree clean”?</w:t>
-      </w:r>
-      <w:r>
-        <w:rPr>
-          <w:rFonts w:asciiTheme="minorHAnsi" w:hAnsiTheme="minorHAnsi" w:cstheme="minorHAnsi"/>
-        </w:rPr>
-        <w:t xml:space="preserve"> Hint: </w:t>
+        <w:t>You output in part b should contain the text</w:t>
+      </w:r>
+      <w:r>
+        <w:rPr>
+          <w:rFonts w:asciiTheme="minorHAnsi" w:hAnsiTheme="minorHAnsi" w:cstheme="minorHAnsi"/>
+        </w:rPr>
+        <w:t xml:space="preserve"> “﻿nothing to commit, working tree clean</w:t>
+      </w:r>
+      <w:r>
+        <w:rPr>
+          <w:rFonts w:asciiTheme="minorHAnsi" w:hAnsiTheme="minorHAnsi" w:cstheme="minorHAnsi"/>
+        </w:rPr>
+        <w:t>.</w:t>
+      </w:r>
+      <w:r>
+        <w:rPr>
+          <w:rFonts w:asciiTheme="minorHAnsi" w:hAnsiTheme="minorHAnsi" w:cstheme="minorHAnsi"/>
+        </w:rPr>
+        <w:t>”</w:t>
+      </w:r>
+      <w:r>
+        <w:rPr>
+          <w:rFonts w:asciiTheme="minorHAnsi" w:hAnsiTheme="minorHAnsi" w:cstheme="minorHAnsi"/>
+        </w:rPr>
+        <w:t xml:space="preserve">  What do you think it means that you have “nothing to commit.” </w:t>
+      </w:r>
+      <w:r>
+        <w:rPr>
+          <w:rFonts w:asciiTheme="minorHAnsi" w:hAnsiTheme="minorHAnsi" w:cstheme="minorHAnsi"/>
+        </w:rPr>
+        <w:t xml:space="preserve">Hint: </w:t>
       </w:r>
       <w:r>
         <w:rPr>
@@ -2975,11 +3137,27 @@
         </w:rPr>
         <w:t xml:space="preserve"> when writing your own command. </w:t>
       </w:r>
-      <w:r>
-        <w:rPr>
-          <w:rFonts w:asciiTheme="minorHAnsi" w:hAnsiTheme="minorHAnsi" w:cstheme="minorHAnsi"/>
-        </w:rPr>
-        <w:t>What command did you use?</w:t>
+    </w:p>
+    <w:p>
+      <w:pPr>
+        <w:ind w:left="288"/>
+        <w:rPr>
+          <w:rFonts w:asciiTheme="minorHAnsi" w:hAnsiTheme="minorHAnsi" w:cstheme="minorHAnsi"/>
+        </w:rPr>
+      </w:pPr>
+    </w:p>
+    <w:p>
+      <w:pPr>
+        <w:ind w:left="288"/>
+        <w:rPr>
+          <w:rFonts w:asciiTheme="minorHAnsi" w:hAnsiTheme="minorHAnsi" w:cstheme="minorHAnsi"/>
+        </w:rPr>
+      </w:pPr>
+      <w:r>
+        <w:rPr>
+          <w:rFonts w:asciiTheme="minorHAnsi" w:hAnsiTheme="minorHAnsi" w:cstheme="minorHAnsi"/>
+        </w:rPr>
+        <w:t>Give a screenshot of the command you used and its output.</w:t>
       </w:r>
     </w:p>
     <w:p>
@@ -3014,34 +3192,22 @@
     </w:p>
     <w:p>
       <w:pPr>
-        <w:rPr>
-          <w:rFonts w:asciiTheme="minorHAnsi" w:hAnsiTheme="minorHAnsi" w:cstheme="minorHAnsi"/>
-        </w:rPr>
-      </w:pPr>
-      <w:r>
-        <w:rPr>
-          <w:rFonts w:asciiTheme="minorHAnsi" w:hAnsiTheme="minorHAnsi" w:cstheme="minorHAnsi"/>
-        </w:rPr>
-        <w:tab/>
+        <w:ind w:left="288"/>
+        <w:rPr>
+          <w:rFonts w:asciiTheme="minorHAnsi" w:hAnsiTheme="minorHAnsi" w:cstheme="minorHAnsi"/>
+        </w:rPr>
+      </w:pPr>
+      <w:r>
+        <w:rPr>
+          <w:rFonts w:asciiTheme="minorHAnsi" w:hAnsiTheme="minorHAnsi" w:cstheme="minorHAnsi"/>
+        </w:rPr>
         <w:t xml:space="preserve">b. </w:t>
       </w:r>
       <w:r>
         <w:rPr>
           <w:rFonts w:asciiTheme="minorHAnsi" w:hAnsiTheme="minorHAnsi" w:cstheme="minorHAnsi"/>
         </w:rPr>
-        <w:t>Give the full</w:t>
-      </w:r>
-      <w:r>
-        <w:rPr>
-          <w:rFonts w:asciiTheme="minorHAnsi" w:hAnsiTheme="minorHAnsi" w:cstheme="minorHAnsi"/>
-        </w:rPr>
-        <w:t xml:space="preserve"> output </w:t>
-      </w:r>
-      <w:r>
-        <w:rPr>
-          <w:rFonts w:asciiTheme="minorHAnsi" w:hAnsiTheme="minorHAnsi" w:cstheme="minorHAnsi"/>
-        </w:rPr>
-        <w:t>produced by the</w:t>
+        <w:t>Use the</w:t>
       </w:r>
       <w:r>
         <w:rPr>
@@ -3065,7 +3231,47 @@
         <w:rPr>
           <w:rFonts w:asciiTheme="minorHAnsi" w:hAnsiTheme="minorHAnsi" w:cstheme="minorHAnsi"/>
         </w:rPr>
-        <w:t>command now.</w:t>
+        <w:t xml:space="preserve">command </w:t>
+      </w:r>
+      <w:r>
+        <w:rPr>
+          <w:rFonts w:asciiTheme="minorHAnsi" w:hAnsiTheme="minorHAnsi" w:cstheme="minorHAnsi"/>
+        </w:rPr>
+        <w:t xml:space="preserve">again </w:t>
+      </w:r>
+      <w:r>
+        <w:rPr>
+          <w:rFonts w:asciiTheme="minorHAnsi" w:hAnsiTheme="minorHAnsi" w:cstheme="minorHAnsi"/>
+        </w:rPr>
+        <w:t>now.</w:t>
+      </w:r>
+      <w:r>
+        <w:rPr>
+          <w:rFonts w:asciiTheme="minorHAnsi" w:hAnsiTheme="minorHAnsi" w:cstheme="minorHAnsi"/>
+        </w:rPr>
+        <w:t xml:space="preserve"> </w:t>
+      </w:r>
+    </w:p>
+    <w:p>
+      <w:pPr>
+        <w:ind w:left="288"/>
+        <w:rPr>
+          <w:rFonts w:asciiTheme="minorHAnsi" w:hAnsiTheme="minorHAnsi" w:cstheme="minorHAnsi"/>
+        </w:rPr>
+      </w:pPr>
+    </w:p>
+    <w:p>
+      <w:pPr>
+        <w:ind w:left="288"/>
+        <w:rPr>
+          <w:rFonts w:asciiTheme="minorHAnsi" w:hAnsiTheme="minorHAnsi" w:cstheme="minorHAnsi"/>
+        </w:rPr>
+      </w:pPr>
+      <w:r>
+        <w:rPr>
+          <w:rFonts w:asciiTheme="minorHAnsi" w:hAnsiTheme="minorHAnsi" w:cstheme="minorHAnsi"/>
+        </w:rPr>
+        <w:t>Give a screenshot of the command you used and its output.</w:t>
       </w:r>
     </w:p>
     <w:p>
@@ -3236,7 +3442,19 @@
         <w:rPr>
           <w:rFonts w:asciiTheme="minorHAnsi" w:hAnsiTheme="minorHAnsi" w:cstheme="minorHAnsi"/>
         </w:rPr>
-        <w:t xml:space="preserve"> command creates a branch (among other uses), but it doesn’t change your </w:t>
+        <w:t xml:space="preserve"> command creates a branch (among other uses), but it does</w:t>
+      </w:r>
+      <w:r>
+        <w:rPr>
+          <w:rFonts w:asciiTheme="minorHAnsi" w:hAnsiTheme="minorHAnsi" w:cstheme="minorHAnsi"/>
+        </w:rPr>
+        <w:t xml:space="preserve"> not</w:t>
+      </w:r>
+      <w:r>
+        <w:rPr>
+          <w:rFonts w:asciiTheme="minorHAnsi" w:hAnsiTheme="minorHAnsi" w:cstheme="minorHAnsi"/>
+        </w:rPr>
+        <w:t xml:space="preserve"> change your </w:t>
       </w:r>
       <w:r>
         <w:rPr>
@@ -3323,6 +3541,12 @@
           <w:rFonts w:asciiTheme="minorHAnsi" w:hAnsiTheme="minorHAnsi" w:cstheme="minorHAnsi"/>
         </w:rPr>
         <w:t xml:space="preserve">switches </w:t>
+      </w:r>
+      <w:r>
+        <w:rPr>
+          <w:rFonts w:asciiTheme="minorHAnsi" w:hAnsiTheme="minorHAnsi" w:cstheme="minorHAnsi"/>
+        </w:rPr>
+        <w:t xml:space="preserve">(i.e. changes) </w:t>
       </w:r>
       <w:r>
         <w:rPr>
@@ -3477,13 +3701,13 @@
         <w:rPr>
           <w:rFonts w:asciiTheme="minorHAnsi" w:hAnsiTheme="minorHAnsi" w:cstheme="minorHAnsi"/>
         </w:rPr>
-        <w:t xml:space="preserve">What output </w:t>
-      </w:r>
-      <w:r>
-        <w:rPr>
-          <w:rFonts w:asciiTheme="minorHAnsi" w:hAnsiTheme="minorHAnsi" w:cstheme="minorHAnsi"/>
-        </w:rPr>
-        <w:t>does</w:t>
+        <w:t xml:space="preserve">Use the </w:t>
+      </w:r>
+      <w:r>
+        <w:rPr>
+          <w:rFonts w:ascii="Courier" w:hAnsi="Courier" w:cstheme="minorHAnsi"/>
+        </w:rPr>
+        <w:t>git status</w:t>
       </w:r>
       <w:r>
         <w:rPr>
@@ -3493,39 +3717,61 @@
       </w:r>
       <w:r>
         <w:rPr>
-          <w:rFonts w:ascii="Courier" w:hAnsi="Courier" w:cstheme="minorHAnsi"/>
-        </w:rPr>
-        <w:t>git status</w:t>
-      </w:r>
-      <w:r>
-        <w:rPr>
-          <w:rFonts w:asciiTheme="minorHAnsi" w:hAnsiTheme="minorHAnsi" w:cstheme="minorHAnsi"/>
-        </w:rPr>
-        <w:t xml:space="preserve"> </w:t>
-      </w:r>
-      <w:r>
-        <w:rPr>
-          <w:rFonts w:asciiTheme="minorHAnsi" w:hAnsiTheme="minorHAnsi" w:cstheme="minorHAnsi"/>
-        </w:rPr>
-        <w:t>give you</w:t>
-      </w:r>
-      <w:r>
-        <w:rPr>
-          <w:rFonts w:asciiTheme="minorHAnsi" w:hAnsiTheme="minorHAnsi" w:cstheme="minorHAnsi"/>
-        </w:rPr>
-        <w:t xml:space="preserve"> </w:t>
-      </w:r>
-      <w:r>
-        <w:rPr>
-          <w:rFonts w:asciiTheme="minorHAnsi" w:hAnsiTheme="minorHAnsi" w:cstheme="minorHAnsi"/>
-        </w:rPr>
-        <w:t>now</w:t>
-      </w:r>
-      <w:r>
-        <w:rPr>
-          <w:rFonts w:asciiTheme="minorHAnsi" w:hAnsiTheme="minorHAnsi" w:cstheme="minorHAnsi"/>
-        </w:rPr>
-        <w:t>? Highlight the part that confirms you’re your feature branch is now the active branch.</w:t>
+          <w:rFonts w:asciiTheme="minorHAnsi" w:hAnsiTheme="minorHAnsi" w:cstheme="minorHAnsi"/>
+        </w:rPr>
+        <w:t>command again now.</w:t>
+      </w:r>
+    </w:p>
+    <w:p>
+      <w:pPr>
+        <w:ind w:left="288"/>
+        <w:rPr>
+          <w:rFonts w:asciiTheme="minorHAnsi" w:hAnsiTheme="minorHAnsi" w:cstheme="minorHAnsi"/>
+        </w:rPr>
+      </w:pPr>
+    </w:p>
+    <w:p>
+      <w:pPr>
+        <w:ind w:left="288"/>
+        <w:rPr>
+          <w:rFonts w:asciiTheme="minorHAnsi" w:hAnsiTheme="minorHAnsi" w:cstheme="minorHAnsi"/>
+        </w:rPr>
+      </w:pPr>
+      <w:r>
+        <w:rPr>
+          <w:rFonts w:asciiTheme="minorHAnsi" w:hAnsiTheme="minorHAnsi" w:cstheme="minorHAnsi"/>
+        </w:rPr>
+        <w:t xml:space="preserve">Give a screenshot of your command and its output. </w:t>
+      </w:r>
+      <w:r>
+        <w:rPr>
+          <w:rFonts w:asciiTheme="minorHAnsi" w:hAnsiTheme="minorHAnsi" w:cstheme="minorHAnsi"/>
+        </w:rPr>
+        <w:t xml:space="preserve"> Highlight the part</w:t>
+      </w:r>
+      <w:r>
+        <w:rPr>
+          <w:rFonts w:asciiTheme="minorHAnsi" w:hAnsiTheme="minorHAnsi" w:cstheme="minorHAnsi"/>
+        </w:rPr>
+        <w:t xml:space="preserve"> of the output</w:t>
+      </w:r>
+      <w:r>
+        <w:rPr>
+          <w:rFonts w:asciiTheme="minorHAnsi" w:hAnsiTheme="minorHAnsi" w:cstheme="minorHAnsi"/>
+        </w:rPr>
+        <w:t xml:space="preserve"> that confirms </w:t>
+      </w:r>
+      <w:r>
+        <w:rPr>
+          <w:rFonts w:asciiTheme="minorHAnsi" w:hAnsiTheme="minorHAnsi" w:cstheme="minorHAnsi"/>
+        </w:rPr>
+        <w:t xml:space="preserve">that </w:t>
+      </w:r>
+      <w:r>
+        <w:rPr>
+          <w:rFonts w:asciiTheme="minorHAnsi" w:hAnsiTheme="minorHAnsi" w:cstheme="minorHAnsi"/>
+        </w:rPr>
+        <w:t>your feature branch is now the active branch.</w:t>
       </w:r>
       <w:r>
         <w:rPr>
@@ -3621,7 +3867,6 @@
         <w:rPr>
           <w:rFonts w:asciiTheme="minorHAnsi" w:hAnsiTheme="minorHAnsi" w:cstheme="minorHAnsi"/>
         </w:rPr>
-        <w:lastRenderedPageBreak/>
         <w:t xml:space="preserve">In the last section you </w:t>
       </w:r>
       <w:r>
@@ -4640,7 +4885,13 @@
         <w:rPr>
           <w:rFonts w:asciiTheme="minorHAnsi" w:hAnsiTheme="minorHAnsi" w:cstheme="minorHAnsi"/>
         </w:rPr>
-        <w:t xml:space="preserve">Use the </w:t>
+        <w:t>The</w:t>
+      </w:r>
+      <w:r>
+        <w:rPr>
+          <w:rFonts w:asciiTheme="minorHAnsi" w:hAnsiTheme="minorHAnsi" w:cstheme="minorHAnsi"/>
+        </w:rPr>
+        <w:t xml:space="preserve"> </w:t>
       </w:r>
       <w:r>
         <w:rPr>
@@ -4652,7 +4903,19 @@
         <w:rPr>
           <w:rFonts w:asciiTheme="minorHAnsi" w:hAnsiTheme="minorHAnsi" w:cstheme="minorHAnsi"/>
         </w:rPr>
-        <w:t xml:space="preserve"> command to answer the following questions: </w:t>
+        <w:t xml:space="preserve"> command </w:t>
+      </w:r>
+      <w:r>
+        <w:rPr>
+          <w:rFonts w:asciiTheme="minorHAnsi" w:hAnsiTheme="minorHAnsi" w:cstheme="minorHAnsi"/>
+        </w:rPr>
+        <w:t>can now be used to check that your changes have been made.</w:t>
+      </w:r>
+      <w:r>
+        <w:rPr>
+          <w:rFonts w:asciiTheme="minorHAnsi" w:hAnsiTheme="minorHAnsi" w:cstheme="minorHAnsi"/>
+        </w:rPr>
+        <w:t xml:space="preserve"> </w:t>
       </w:r>
     </w:p>
     <w:p>
@@ -4679,19 +4942,13 @@
         <w:rPr>
           <w:rFonts w:asciiTheme="minorHAnsi" w:hAnsiTheme="minorHAnsi" w:cstheme="minorHAnsi"/>
         </w:rPr>
-        <w:t>Give the full</w:t>
-      </w:r>
-      <w:r>
-        <w:rPr>
-          <w:rFonts w:asciiTheme="minorHAnsi" w:hAnsiTheme="minorHAnsi" w:cstheme="minorHAnsi"/>
-        </w:rPr>
-        <w:t xml:space="preserve"> output </w:t>
-      </w:r>
-      <w:r>
-        <w:rPr>
-          <w:rFonts w:asciiTheme="minorHAnsi" w:hAnsiTheme="minorHAnsi" w:cstheme="minorHAnsi"/>
-        </w:rPr>
-        <w:t>of the</w:t>
+        <w:t xml:space="preserve">Run the </w:t>
+      </w:r>
+      <w:r>
+        <w:rPr>
+          <w:rFonts w:ascii="Courier" w:hAnsi="Courier" w:cstheme="minorHAnsi"/>
+        </w:rPr>
+        <w:t>git status</w:t>
       </w:r>
       <w:r>
         <w:rPr>
@@ -4701,18 +4958,6 @@
       </w:r>
       <w:r>
         <w:rPr>
-          <w:rFonts w:ascii="Courier" w:hAnsi="Courier" w:cstheme="minorHAnsi"/>
-        </w:rPr>
-        <w:t>git status</w:t>
-      </w:r>
-      <w:r>
-        <w:rPr>
-          <w:rFonts w:asciiTheme="minorHAnsi" w:hAnsiTheme="minorHAnsi" w:cstheme="minorHAnsi"/>
-        </w:rPr>
-        <w:t xml:space="preserve"> </w:t>
-      </w:r>
-      <w:r>
-        <w:rPr>
           <w:rFonts w:asciiTheme="minorHAnsi" w:hAnsiTheme="minorHAnsi" w:cstheme="minorHAnsi"/>
         </w:rPr>
         <w:t>command</w:t>
@@ -4721,7 +4966,35 @@
         <w:rPr>
           <w:rFonts w:asciiTheme="minorHAnsi" w:hAnsiTheme="minorHAnsi" w:cstheme="minorHAnsi"/>
         </w:rPr>
-        <w:t xml:space="preserve"> now?</w:t>
+        <w:t xml:space="preserve"> now</w:t>
+      </w:r>
+      <w:r>
+        <w:rPr>
+          <w:rFonts w:asciiTheme="minorHAnsi" w:hAnsiTheme="minorHAnsi" w:cstheme="minorHAnsi"/>
+        </w:rPr>
+        <w:t xml:space="preserve">. </w:t>
+      </w:r>
+    </w:p>
+    <w:p>
+      <w:pPr>
+        <w:ind w:left="288"/>
+        <w:rPr>
+          <w:rFonts w:asciiTheme="minorHAnsi" w:hAnsiTheme="minorHAnsi" w:cstheme="minorHAnsi"/>
+        </w:rPr>
+      </w:pPr>
+    </w:p>
+    <w:p>
+      <w:pPr>
+        <w:ind w:left="288"/>
+        <w:rPr>
+          <w:rFonts w:asciiTheme="minorHAnsi" w:hAnsiTheme="minorHAnsi" w:cstheme="minorHAnsi"/>
+        </w:rPr>
+      </w:pPr>
+      <w:r>
+        <w:rPr>
+          <w:rFonts w:asciiTheme="minorHAnsi" w:hAnsiTheme="minorHAnsi" w:cstheme="minorHAnsi"/>
+        </w:rPr>
+        <w:t>Give a screenshot of the command and its output.</w:t>
       </w:r>
     </w:p>
     <w:p>
@@ -4742,30 +5015,26 @@
           <w:bottom w:val="thinThickThinSmallGap" w:sz="24" w:space="4" w:color="0070C0"/>
           <w:right w:val="thinThickThinSmallGap" w:sz="24" w:space="4" w:color="0070C0"/>
         </w:pBdr>
-        <w:rPr>
-          <w:rFonts w:asciiTheme="minorHAnsi" w:hAnsiTheme="minorHAnsi" w:cstheme="minorHAnsi"/>
-        </w:rPr>
-      </w:pPr>
-    </w:p>
-    <w:p>
-      <w:pPr>
-        <w:rPr>
-          <w:rFonts w:asciiTheme="minorHAnsi" w:hAnsiTheme="minorHAnsi" w:cstheme="minorHAnsi"/>
-        </w:rPr>
-      </w:pPr>
-    </w:p>
-    <w:p>
-      <w:pPr>
-        <w:rPr>
-          <w:rFonts w:asciiTheme="minorHAnsi" w:hAnsiTheme="minorHAnsi" w:cstheme="minorHAnsi"/>
-        </w:rPr>
-      </w:pPr>
-      <w:r>
-        <w:rPr>
-          <w:rFonts w:asciiTheme="minorHAnsi" w:hAnsiTheme="minorHAnsi" w:cstheme="minorHAnsi"/>
-        </w:rPr>
-        <w:tab/>
-      </w:r>
+        <w:ind w:left="288"/>
+        <w:rPr>
+          <w:rFonts w:asciiTheme="minorHAnsi" w:hAnsiTheme="minorHAnsi" w:cstheme="minorHAnsi"/>
+        </w:rPr>
+      </w:pPr>
+    </w:p>
+    <w:p>
+      <w:pPr>
+        <w:rPr>
+          <w:rFonts w:asciiTheme="minorHAnsi" w:hAnsiTheme="minorHAnsi" w:cstheme="minorHAnsi"/>
+        </w:rPr>
+      </w:pPr>
+    </w:p>
+    <w:p>
+      <w:pPr>
+        <w:ind w:left="288"/>
+        <w:rPr>
+          <w:rFonts w:asciiTheme="minorHAnsi" w:hAnsiTheme="minorHAnsi" w:cstheme="minorHAnsi"/>
+        </w:rPr>
+      </w:pPr>
       <w:r>
         <w:rPr>
           <w:rFonts w:asciiTheme="minorHAnsi" w:hAnsiTheme="minorHAnsi" w:cstheme="minorHAnsi"/>
@@ -4790,13 +5059,13 @@
         <w:rPr>
           <w:rFonts w:asciiTheme="minorHAnsi" w:hAnsiTheme="minorHAnsi" w:cstheme="minorHAnsi"/>
         </w:rPr>
-        <w:t xml:space="preserve">does </w:t>
-      </w:r>
-      <w:r>
-        <w:rPr>
-          <w:rFonts w:asciiTheme="minorHAnsi" w:hAnsiTheme="minorHAnsi" w:cstheme="minorHAnsi"/>
-        </w:rPr>
-        <w:t>the output in part a tell</w:t>
+        <w:t xml:space="preserve">does the </w:t>
+      </w:r>
+      <w:r>
+        <w:rPr>
+          <w:rFonts w:asciiTheme="minorHAnsi" w:hAnsiTheme="minorHAnsi" w:cstheme="minorHAnsi"/>
+        </w:rPr>
+        <w:t>output in part a tell</w:t>
       </w:r>
       <w:r>
         <w:rPr>
@@ -4821,6 +5090,24 @@
           <w:rFonts w:asciiTheme="minorHAnsi" w:hAnsiTheme="minorHAnsi" w:cstheme="minorHAnsi"/>
         </w:rPr>
         <w:t>?</w:t>
+      </w:r>
+      <w:r>
+        <w:rPr>
+          <w:rFonts w:asciiTheme="minorHAnsi" w:hAnsiTheme="minorHAnsi" w:cstheme="minorHAnsi"/>
+        </w:rPr>
+        <w:t xml:space="preserve"> If you see the message </w:t>
+      </w:r>
+      <w:r>
+        <w:rPr>
+          <w:rFonts w:asciiTheme="minorHAnsi" w:hAnsiTheme="minorHAnsi" w:cstheme="minorHAnsi"/>
+        </w:rPr>
+        <w:t>“﻿nothing to commit, working tree clean</w:t>
+      </w:r>
+      <w:r>
+        <w:rPr>
+          <w:rFonts w:asciiTheme="minorHAnsi" w:hAnsiTheme="minorHAnsi" w:cstheme="minorHAnsi"/>
+        </w:rPr>
+        <w:t>,” it means that your edits in #8b were not saved.  Try question #8b again.</w:t>
       </w:r>
     </w:p>
     <w:p>
@@ -4841,17 +5128,110 @@
           <w:bottom w:val="thinThickThinSmallGap" w:sz="24" w:space="4" w:color="0070C0"/>
           <w:right w:val="thinThickThinSmallGap" w:sz="24" w:space="4" w:color="0070C0"/>
         </w:pBdr>
-        <w:rPr>
-          <w:rFonts w:asciiTheme="minorHAnsi" w:hAnsiTheme="minorHAnsi" w:cstheme="minorHAnsi"/>
-        </w:rPr>
-      </w:pPr>
-    </w:p>
-    <w:p>
-      <w:pPr>
-        <w:rPr>
-          <w:rFonts w:asciiTheme="minorHAnsi" w:hAnsiTheme="minorHAnsi" w:cstheme="minorHAnsi"/>
-        </w:rPr>
-      </w:pPr>
+        <w:ind w:left="288"/>
+        <w:rPr>
+          <w:rFonts w:asciiTheme="minorHAnsi" w:hAnsiTheme="minorHAnsi" w:cstheme="minorHAnsi"/>
+        </w:rPr>
+      </w:pPr>
+    </w:p>
+    <w:p>
+      <w:pPr>
+        <w:rPr>
+          <w:rFonts w:asciiTheme="minorHAnsi" w:hAnsiTheme="minorHAnsi" w:cstheme="minorHAnsi"/>
+        </w:rPr>
+      </w:pPr>
+    </w:p>
+    <w:p>
+      <w:pPr>
+        <w:rPr>
+          <w:rFonts w:asciiTheme="minorHAnsi" w:hAnsiTheme="minorHAnsi" w:cstheme="minorHAnsi"/>
+        </w:rPr>
+      </w:pPr>
+      <w:r>
+        <w:rPr>
+          <w:rFonts w:asciiTheme="minorHAnsi" w:hAnsiTheme="minorHAnsi" w:cstheme="minorHAnsi"/>
+        </w:rPr>
+        <w:t xml:space="preserve">10. The </w:t>
+      </w:r>
+      <w:r>
+        <w:rPr>
+          <w:rFonts w:ascii="Courier" w:hAnsi="Courier" w:cstheme="minorHAnsi"/>
+        </w:rPr>
+        <w:t>git diff</w:t>
+      </w:r>
+      <w:r>
+        <w:rPr>
+          <w:rFonts w:asciiTheme="minorHAnsi" w:hAnsiTheme="minorHAnsi" w:cstheme="minorHAnsi"/>
+        </w:rPr>
+        <w:t xml:space="preserve"> command provides another way to examine or confirm the changes you have been making.</w:t>
+      </w:r>
+      <w:r>
+        <w:rPr>
+          <w:rFonts w:asciiTheme="minorHAnsi" w:hAnsiTheme="minorHAnsi" w:cstheme="minorHAnsi"/>
+        </w:rPr>
+        <w:t xml:space="preserve">  Note </w:t>
+      </w:r>
+      <w:r>
+        <w:rPr>
+          <w:rFonts w:asciiTheme="minorHAnsi" w:hAnsiTheme="minorHAnsi" w:cstheme="minorHAnsi"/>
+          <w:i/>
+          <w:iCs/>
+        </w:rPr>
+        <w:t>diff</w:t>
+      </w:r>
+      <w:r>
+        <w:rPr>
+          <w:rFonts w:asciiTheme="minorHAnsi" w:hAnsiTheme="minorHAnsi" w:cstheme="minorHAnsi"/>
+        </w:rPr>
+        <w:t xml:space="preserve"> is just short for </w:t>
+      </w:r>
+      <w:r>
+        <w:rPr>
+          <w:rFonts w:asciiTheme="minorHAnsi" w:hAnsiTheme="minorHAnsi" w:cstheme="minorHAnsi"/>
+          <w:i/>
+          <w:iCs/>
+        </w:rPr>
+        <w:t>difference</w:t>
+      </w:r>
+      <w:r>
+        <w:rPr>
+          <w:rFonts w:asciiTheme="minorHAnsi" w:hAnsiTheme="minorHAnsi" w:cstheme="minorHAnsi"/>
+        </w:rPr>
+        <w:t>.</w:t>
+      </w:r>
+    </w:p>
+    <w:p>
+      <w:pPr>
+        <w:rPr>
+          <w:rFonts w:asciiTheme="minorHAnsi" w:hAnsiTheme="minorHAnsi" w:cstheme="minorHAnsi"/>
+        </w:rPr>
+      </w:pPr>
+    </w:p>
+    <w:p>
+      <w:pPr>
+        <w:rPr>
+          <w:rFonts w:asciiTheme="minorHAnsi" w:hAnsiTheme="minorHAnsi" w:cstheme="minorHAnsi"/>
+        </w:rPr>
+      </w:pPr>
+      <w:r>
+        <w:rPr>
+          <w:rFonts w:asciiTheme="minorHAnsi" w:hAnsiTheme="minorHAnsi" w:cstheme="minorHAnsi"/>
+        </w:rPr>
+        <w:tab/>
+        <w:t xml:space="preserve">a. Use the command </w:t>
+      </w:r>
+      <w:r>
+        <w:rPr>
+          <w:rFonts w:ascii="Courier" w:hAnsi="Courier" w:cstheme="minorHAnsi"/>
+        </w:rPr>
+        <w:t>git diff</w:t>
+      </w:r>
+      <w:r>
+        <w:rPr>
+          <w:rFonts w:asciiTheme="minorHAnsi" w:hAnsiTheme="minorHAnsi" w:cstheme="minorHAnsi"/>
+        </w:rPr>
+        <w:t>.  Give a screenshot of the command and its output here.</w:t>
+      </w:r>
     </w:p>
     <w:p>
       <w:pPr>
@@ -4862,27 +5242,80 @@
           <w:u w:val="single"/>
         </w:rPr>
       </w:pPr>
-      <w:r>
+    </w:p>
+    <w:p>
+      <w:pPr>
+        <w:pBdr>
+          <w:top w:val="thinThickThinSmallGap" w:sz="24" w:space="4" w:color="0070C0"/>
+          <w:left w:val="thinThickThinSmallGap" w:sz="24" w:space="4" w:color="0070C0"/>
+          <w:bottom w:val="thinThickThinSmallGap" w:sz="24" w:space="4" w:color="0070C0"/>
+          <w:right w:val="thinThickThinSmallGap" w:sz="24" w:space="4" w:color="0070C0"/>
+        </w:pBdr>
+        <w:ind w:left="288"/>
+        <w:rPr>
+          <w:rFonts w:asciiTheme="minorHAnsi" w:hAnsiTheme="minorHAnsi" w:cstheme="minorHAnsi"/>
+        </w:rPr>
+      </w:pPr>
+    </w:p>
+    <w:p>
+      <w:pPr>
+        <w:rPr>
+          <w:rFonts w:asciiTheme="minorHAnsi" w:hAnsiTheme="minorHAnsi" w:cstheme="minorHAnsi"/>
+        </w:rPr>
+      </w:pPr>
+    </w:p>
+    <w:p>
+      <w:pPr>
+        <w:ind w:firstLine="288"/>
+        <w:rPr>
+          <w:rFonts w:asciiTheme="minorHAnsi" w:hAnsiTheme="minorHAnsi" w:cstheme="minorHAnsi"/>
+        </w:rPr>
+      </w:pPr>
+      <w:r>
+        <w:rPr>
+          <w:rFonts w:asciiTheme="minorHAnsi" w:hAnsiTheme="minorHAnsi" w:cstheme="minorHAnsi"/>
+        </w:rPr>
+        <w:t>b. How is the change that you made indicated in the output from git diff?</w:t>
+      </w:r>
+    </w:p>
+    <w:p>
+      <w:pPr>
         <w:rPr>
           <w:rFonts w:asciiTheme="minorHAnsi" w:hAnsiTheme="minorHAnsi" w:cstheme="minorHAnsi"/>
           <w:b/>
           <w:bCs/>
           <w:u w:val="single"/>
         </w:rPr>
-        <w:t>Stage Changes and Commit:</w:t>
-      </w:r>
-    </w:p>
-    <w:p>
-      <w:pPr>
-        <w:rPr>
-          <w:rFonts w:asciiTheme="minorHAnsi" w:hAnsiTheme="minorHAnsi" w:cstheme="minorHAnsi"/>
-        </w:rPr>
-      </w:pPr>
-    </w:p>
-    <w:p>
-      <w:pPr>
-        <w:rPr>
-          <w:rFonts w:asciiTheme="minorHAnsi" w:hAnsiTheme="minorHAnsi" w:cstheme="minorHAnsi"/>
+      </w:pPr>
+    </w:p>
+    <w:p>
+      <w:pPr>
+        <w:pBdr>
+          <w:top w:val="thinThickThinSmallGap" w:sz="24" w:space="4" w:color="0070C0"/>
+          <w:left w:val="thinThickThinSmallGap" w:sz="24" w:space="4" w:color="0070C0"/>
+          <w:bottom w:val="thinThickThinSmallGap" w:sz="24" w:space="4" w:color="0070C0"/>
+          <w:right w:val="thinThickThinSmallGap" w:sz="24" w:space="4" w:color="0070C0"/>
+        </w:pBdr>
+        <w:ind w:left="288"/>
+        <w:rPr>
+          <w:rFonts w:asciiTheme="minorHAnsi" w:hAnsiTheme="minorHAnsi" w:cstheme="minorHAnsi"/>
+        </w:rPr>
+      </w:pPr>
+    </w:p>
+    <w:p>
+      <w:pPr>
+        <w:rPr>
+          <w:rFonts w:asciiTheme="minorHAnsi" w:hAnsiTheme="minorHAnsi" w:cstheme="minorHAnsi"/>
+        </w:rPr>
+      </w:pPr>
+    </w:p>
+    <w:p>
+      <w:pPr>
+        <w:rPr>
+          <w:rFonts w:asciiTheme="minorHAnsi" w:hAnsiTheme="minorHAnsi" w:cstheme="minorHAnsi"/>
+          <w:b/>
+          <w:bCs/>
+          <w:u w:val="single"/>
         </w:rPr>
       </w:pPr>
       <w:r>
@@ -4892,18 +5325,18 @@
         <mc:AlternateContent>
           <mc:Choice Requires="wps">
             <w:drawing>
-              <wp:anchor distT="0" distB="0" distL="114300" distR="114300" simplePos="0" relativeHeight="251693056" behindDoc="0" locked="0" layoutInCell="1" allowOverlap="1" wp14:anchorId="35D53BEC" wp14:editId="2652E2A4">
+              <wp:anchor distT="0" distB="0" distL="114300" distR="114300" simplePos="0" relativeHeight="251717632" behindDoc="0" locked="0" layoutInCell="1" allowOverlap="1" wp14:anchorId="0D5AC39E" wp14:editId="41FC8AE7">
                 <wp:simplePos x="0" y="0"/>
                 <wp:positionH relativeFrom="column">
-                  <wp:posOffset>3163570</wp:posOffset>
+                  <wp:posOffset>3333115</wp:posOffset>
                 </wp:positionH>
                 <wp:positionV relativeFrom="paragraph">
-                  <wp:posOffset>2343150</wp:posOffset>
+                  <wp:posOffset>2362835</wp:posOffset>
                 </wp:positionV>
                 <wp:extent cx="2733675" cy="635"/>
                 <wp:effectExtent l="0" t="0" r="0" b="12065"/>
                 <wp:wrapSquare wrapText="bothSides"/>
-                <wp:docPr id="25" name="Text Box 25"/>
+                <wp:docPr id="13" name="Text Box 13"/>
                 <wp:cNvGraphicFramePr/>
                 <a:graphic xmlns:a="http://schemas.openxmlformats.org/drawingml/2006/main">
                   <a:graphicData uri="http://schemas.microsoft.com/office/word/2010/wordprocessingShape">
@@ -4945,7 +5378,10 @@
                               </w:r>
                             </w:fldSimple>
                             <w:r>
-                              <w:t xml:space="preserve"> - Staging Changes and Committing</w:t>
+                              <w:t xml:space="preserve"> - </w:t>
+                            </w:r>
+                            <w:r>
+                              <w:t>Staging Changes and Committing</w:t>
                             </w:r>
                           </w:p>
                         </w:txbxContent>
@@ -4964,7 +5400,7 @@
           </mc:Choice>
           <mc:Fallback>
             <w:pict>
-              <v:shape w14:anchorId="35D53BEC" id="Text Box 25" o:spid="_x0000_s1029" type="#_x0000_t202" style="position:absolute;margin-left:249.1pt;margin-top:184.5pt;width:215.25pt;height:.05pt;z-index:251693056;visibility:visible;mso-wrap-style:square;mso-wrap-distance-left:9pt;mso-wrap-distance-top:0;mso-wrap-distance-right:9pt;mso-wrap-distance-bottom:0;mso-position-horizontal:absolute;mso-position-horizontal-relative:text;mso-position-vertical:absolute;mso-position-vertical-relative:text;v-text-anchor:top" o:gfxdata="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" stroked="f">
+              <v:shape w14:anchorId="0D5AC39E" id="Text Box 13" o:spid="_x0000_s1029" type="#_x0000_t202" style="position:absolute;margin-left:262.45pt;margin-top:186.05pt;width:215.25pt;height:.05pt;z-index:251717632;visibility:visible;mso-wrap-style:square;mso-wrap-distance-left:9pt;mso-wrap-distance-top:0;mso-wrap-distance-right:9pt;mso-wrap-distance-bottom:0;mso-position-horizontal:absolute;mso-position-horizontal-relative:text;mso-position-vertical:absolute;mso-position-vertical-relative:text;v-text-anchor:top" o:gfxdata="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" stroked="f">
                 <v:textbox style="mso-fit-shape-to-text:t" inset="0,0,0,0">
                   <w:txbxContent>
                     <w:p>
@@ -4986,7 +5422,10 @@
                         </w:r>
                       </w:fldSimple>
                       <w:r>
-                        <w:t xml:space="preserve"> - Staging Changes and Committing</w:t>
+                        <w:t xml:space="preserve"> - </w:t>
+                      </w:r>
+                      <w:r>
+                        <w:t>Staging Changes and Committing</w:t>
                       </w:r>
                     </w:p>
                   </w:txbxContent>
@@ -5000,21 +5439,20 @@
       <w:r>
         <w:rPr>
           <w:rFonts w:asciiTheme="minorHAnsi" w:hAnsiTheme="minorHAnsi" w:cstheme="minorHAnsi"/>
-          <w:noProof/>
         </w:rPr>
         <w:drawing>
-          <wp:anchor distT="0" distB="0" distL="114300" distR="114300" simplePos="0" relativeHeight="251667456" behindDoc="0" locked="0" layoutInCell="1" allowOverlap="1" wp14:anchorId="36AE0A49" wp14:editId="0B2791B0">
+          <wp:anchor distT="0" distB="0" distL="114300" distR="114300" simplePos="0" relativeHeight="251715584" behindDoc="0" locked="0" layoutInCell="1" allowOverlap="1" wp14:anchorId="4A5017DD" wp14:editId="442F74C3">
             <wp:simplePos x="0" y="0"/>
-            <wp:positionH relativeFrom="rightMargin">
-              <wp:posOffset>-2780030</wp:posOffset>
+            <wp:positionH relativeFrom="column">
+              <wp:posOffset>3333630</wp:posOffset>
             </wp:positionH>
             <wp:positionV relativeFrom="paragraph">
-              <wp:posOffset>0</wp:posOffset>
+              <wp:posOffset>18364</wp:posOffset>
             </wp:positionV>
-            <wp:extent cx="2734056" cy="2286000"/>
+            <wp:extent cx="2734056" cy="2287913"/>
             <wp:effectExtent l="0" t="0" r="0" b="0"/>
             <wp:wrapSquare wrapText="bothSides"/>
-            <wp:docPr id="8" name="Picture 8"/>
+            <wp:docPr id="3" name="Picture 3"/>
             <wp:cNvGraphicFramePr>
               <a:graphicFrameLocks xmlns:a="http://schemas.openxmlformats.org/drawingml/2006/main" noChangeAspect="1"/>
             </wp:cNvGraphicFramePr>
@@ -5026,7 +5464,7 @@
                     <pic:cNvPicPr/>
                   </pic:nvPicPr>
                   <pic:blipFill>
-                    <a:blip r:embed="rId11" cstate="print">
+                    <a:blip r:embed="rId11">
                       <a:extLst>
                         <a:ext uri="{28A0092B-C50C-407E-A947-70E740481C1C}">
                           <a14:useLocalDpi xmlns:a14="http://schemas.microsoft.com/office/drawing/2010/main" val="0"/>
@@ -5040,7 +5478,7 @@
                   <pic:spPr>
                     <a:xfrm>
                       <a:off x="0" y="0"/>
-                      <a:ext cx="2734056" cy="2286000"/>
+                      <a:ext cx="2734056" cy="2287913"/>
                     </a:xfrm>
                     <a:prstGeom prst="rect">
                       <a:avLst/>
@@ -5052,15 +5490,35 @@
             <wp14:sizeRelH relativeFrom="margin">
               <wp14:pctWidth>0</wp14:pctWidth>
             </wp14:sizeRelH>
-            <wp14:sizeRelV relativeFrom="margin">
-              <wp14:pctHeight>0</wp14:pctHeight>
-            </wp14:sizeRelV>
           </wp:anchor>
         </w:drawing>
       </w:r>
       <w:r>
         <w:rPr>
           <w:rFonts w:asciiTheme="minorHAnsi" w:hAnsiTheme="minorHAnsi" w:cstheme="minorHAnsi"/>
+          <w:b/>
+          <w:bCs/>
+          <w:u w:val="single"/>
+        </w:rPr>
+        <w:t>Stage Changes and Commit:</w:t>
+      </w:r>
+    </w:p>
+    <w:p>
+      <w:pPr>
+        <w:rPr>
+          <w:rFonts w:asciiTheme="minorHAnsi" w:hAnsiTheme="minorHAnsi" w:cstheme="minorHAnsi"/>
+        </w:rPr>
+      </w:pPr>
+    </w:p>
+    <w:p>
+      <w:pPr>
+        <w:rPr>
+          <w:rFonts w:asciiTheme="minorHAnsi" w:hAnsiTheme="minorHAnsi" w:cstheme="minorHAnsi"/>
+        </w:rPr>
+      </w:pPr>
+      <w:r>
+        <w:rPr>
+          <w:rFonts w:asciiTheme="minorHAnsi" w:hAnsiTheme="minorHAnsi" w:cstheme="minorHAnsi"/>
         </w:rPr>
         <w:t>As you saw in question #</w:t>
       </w:r>
@@ -5128,13 +5586,7 @@
         <w:rPr>
           <w:rFonts w:asciiTheme="minorHAnsi" w:hAnsiTheme="minorHAnsi" w:cstheme="minorHAnsi"/>
         </w:rPr>
-        <w:t xml:space="preserve"> adding the files to the stage) </w:t>
-      </w:r>
-      <w:r>
-        <w:rPr>
-          <w:rFonts w:asciiTheme="minorHAnsi" w:hAnsiTheme="minorHAnsi" w:cstheme="minorHAnsi"/>
-        </w:rPr>
-        <w:t xml:space="preserve">and then </w:t>
+        <w:t xml:space="preserve"> adding the files to the </w:t>
       </w:r>
       <w:r>
         <w:rPr>
@@ -5142,7 +5594,19 @@
           <w:i/>
           <w:iCs/>
         </w:rPr>
-        <w:t xml:space="preserve">committing </w:t>
+        <w:t>stage</w:t>
+      </w:r>
+      <w:r>
+        <w:rPr>
+          <w:rFonts w:asciiTheme="minorHAnsi" w:hAnsiTheme="minorHAnsi" w:cstheme="minorHAnsi"/>
+        </w:rPr>
+        <w:t xml:space="preserve">) </w:t>
+      </w:r>
+      <w:r>
+        <w:rPr>
+          <w:rFonts w:asciiTheme="minorHAnsi" w:hAnsiTheme="minorHAnsi" w:cstheme="minorHAnsi"/>
+        </w:rPr>
+        <w:t xml:space="preserve">and then </w:t>
       </w:r>
       <w:r>
         <w:rPr>
@@ -5150,6 +5614,14 @@
           <w:i/>
           <w:iCs/>
         </w:rPr>
+        <w:t xml:space="preserve">committing </w:t>
+      </w:r>
+      <w:r>
+        <w:rPr>
+          <w:rFonts w:asciiTheme="minorHAnsi" w:hAnsiTheme="minorHAnsi" w:cstheme="minorHAnsi"/>
+          <w:i/>
+          <w:iCs/>
+        </w:rPr>
         <w:t>staged changes</w:t>
       </w:r>
       <w:r>
@@ -5162,7 +5634,19 @@
         <w:rPr>
           <w:rFonts w:asciiTheme="minorHAnsi" w:hAnsiTheme="minorHAnsi" w:cstheme="minorHAnsi"/>
         </w:rPr>
-        <w:t>Recall from Figure 3 that the blue dot in the Local Files represents the changes you made.  In Figure 4, those changes are added to the stage and then made into a commit that is added to your feature branch.</w:t>
+        <w:t xml:space="preserve">Recall from Figure 3 that the blue dot in the Local Files represents the changes you made.  In Figure 4, those changes are </w:t>
+      </w:r>
+      <w:r>
+        <w:rPr>
+          <w:rFonts w:asciiTheme="minorHAnsi" w:hAnsiTheme="minorHAnsi" w:cstheme="minorHAnsi"/>
+        </w:rPr>
+        <w:t>staged</w:t>
+      </w:r>
+      <w:r>
+        <w:rPr>
+          <w:rFonts w:asciiTheme="minorHAnsi" w:hAnsiTheme="minorHAnsi" w:cstheme="minorHAnsi"/>
+        </w:rPr>
+        <w:t xml:space="preserve"> and then made into a commit that is added to your feature branch.</w:t>
       </w:r>
     </w:p>
     <w:p>
@@ -5220,20 +5704,12 @@
         </w:rPr>
         <w:t xml:space="preserve">and then </w:t>
       </w:r>
-      <w:proofErr w:type="spellStart"/>
-      <w:r>
-        <w:rPr>
-          <w:rFonts w:asciiTheme="minorHAnsi" w:hAnsiTheme="minorHAnsi" w:cstheme="minorHAnsi"/>
-        </w:rPr>
-        <w:t>commit</w:t>
-      </w:r>
-      <w:r>
-        <w:rPr>
-          <w:rFonts w:asciiTheme="minorHAnsi" w:hAnsiTheme="minorHAnsi" w:cstheme="minorHAnsi"/>
-        </w:rPr>
-        <w:t>ing</w:t>
-      </w:r>
-      <w:proofErr w:type="spellEnd"/>
+      <w:r>
+        <w:rPr>
+          <w:rFonts w:asciiTheme="minorHAnsi" w:hAnsiTheme="minorHAnsi" w:cstheme="minorHAnsi"/>
+        </w:rPr>
+        <w:t>committing</w:t>
+      </w:r>
       <w:r>
         <w:rPr>
           <w:rFonts w:asciiTheme="minorHAnsi" w:hAnsiTheme="minorHAnsi" w:cstheme="minorHAnsi"/>
@@ -5258,7 +5734,13 @@
         <w:rPr>
           <w:rFonts w:asciiTheme="minorHAnsi" w:hAnsiTheme="minorHAnsi" w:cstheme="minorHAnsi"/>
         </w:rPr>
-        <w:t>10</w:t>
+        <w:t>1</w:t>
+      </w:r>
+      <w:r>
+        <w:rPr>
+          <w:rFonts w:asciiTheme="minorHAnsi" w:hAnsiTheme="minorHAnsi" w:cstheme="minorHAnsi"/>
+        </w:rPr>
+        <w:t>1</w:t>
       </w:r>
       <w:r>
         <w:rPr>
@@ -5282,7 +5764,19 @@
         <w:rPr>
           <w:rFonts w:ascii="Courier" w:hAnsi="Courier" w:cstheme="minorHAnsi"/>
         </w:rPr>
-        <w:t>git add &lt;file&gt;</w:t>
+        <w:t xml:space="preserve">git </w:t>
+      </w:r>
+      <w:r>
+        <w:rPr>
+          <w:rFonts w:ascii="Courier" w:hAnsi="Courier" w:cstheme="minorHAnsi"/>
+        </w:rPr>
+        <w:t>stage</w:t>
+      </w:r>
+      <w:r>
+        <w:rPr>
+          <w:rFonts w:ascii="Courier" w:hAnsi="Courier" w:cstheme="minorHAnsi"/>
+        </w:rPr>
+        <w:t xml:space="preserve"> &lt;file&gt;</w:t>
       </w:r>
       <w:r>
         <w:rPr>
@@ -5294,7 +5788,31 @@
         <w:rPr>
           <w:rFonts w:asciiTheme="minorHAnsi" w:hAnsiTheme="minorHAnsi" w:cstheme="minorHAnsi"/>
         </w:rPr>
-        <w:t xml:space="preserve"> stages the indicated file, </w:t>
+        <w:t xml:space="preserve"> </w:t>
+      </w:r>
+      <w:r>
+        <w:rPr>
+          <w:rFonts w:asciiTheme="minorHAnsi" w:hAnsiTheme="minorHAnsi" w:cstheme="minorHAnsi"/>
+        </w:rPr>
+        <w:t>adds</w:t>
+      </w:r>
+      <w:r>
+        <w:rPr>
+          <w:rFonts w:asciiTheme="minorHAnsi" w:hAnsiTheme="minorHAnsi" w:cstheme="minorHAnsi"/>
+        </w:rPr>
+        <w:t xml:space="preserve"> the indicated file</w:t>
+      </w:r>
+      <w:r>
+        <w:rPr>
+          <w:rFonts w:asciiTheme="minorHAnsi" w:hAnsiTheme="minorHAnsi" w:cstheme="minorHAnsi"/>
+        </w:rPr>
+        <w:t xml:space="preserve"> to the stage</w:t>
+      </w:r>
+      <w:r>
+        <w:rPr>
+          <w:rFonts w:asciiTheme="minorHAnsi" w:hAnsiTheme="minorHAnsi" w:cstheme="minorHAnsi"/>
+        </w:rPr>
+        <w:t xml:space="preserve">, </w:t>
       </w:r>
       <w:r>
         <w:rPr>
@@ -5314,11 +5832,77 @@
         </w:rPr>
         <w:t xml:space="preserve">  </w:t>
       </w:r>
-      <w:r>
-        <w:rPr>
-          <w:rFonts w:asciiTheme="minorHAnsi" w:hAnsiTheme="minorHAnsi" w:cstheme="minorHAnsi"/>
-        </w:rPr>
-        <w:t>Give a command that will stage the file that you edited.</w:t>
+    </w:p>
+    <w:p>
+      <w:pPr>
+        <w:rPr>
+          <w:rFonts w:asciiTheme="minorHAnsi" w:hAnsiTheme="minorHAnsi" w:cstheme="minorHAnsi"/>
+        </w:rPr>
+      </w:pPr>
+    </w:p>
+    <w:p>
+      <w:pPr>
+        <w:ind w:firstLine="288"/>
+        <w:rPr>
+          <w:rFonts w:asciiTheme="minorHAnsi" w:hAnsiTheme="minorHAnsi" w:cstheme="minorHAnsi"/>
+        </w:rPr>
+      </w:pPr>
+      <w:r>
+        <w:rPr>
+          <w:rFonts w:asciiTheme="minorHAnsi" w:hAnsiTheme="minorHAnsi" w:cstheme="minorHAnsi"/>
+        </w:rPr>
+        <w:t xml:space="preserve">a. </w:t>
+      </w:r>
+      <w:r>
+        <w:rPr>
+          <w:rFonts w:asciiTheme="minorHAnsi" w:hAnsiTheme="minorHAnsi" w:cstheme="minorHAnsi"/>
+        </w:rPr>
+        <w:t xml:space="preserve">Use the </w:t>
+      </w:r>
+      <w:r>
+        <w:rPr>
+          <w:rFonts w:ascii="Courier" w:hAnsi="Courier" w:cstheme="minorHAnsi"/>
+        </w:rPr>
+        <w:t xml:space="preserve">git </w:t>
+      </w:r>
+      <w:r>
+        <w:rPr>
+          <w:rFonts w:ascii="Courier" w:hAnsi="Courier" w:cstheme="minorHAnsi"/>
+        </w:rPr>
+        <w:t>stage</w:t>
+      </w:r>
+      <w:r>
+        <w:rPr>
+          <w:rFonts w:asciiTheme="minorHAnsi" w:hAnsiTheme="minorHAnsi" w:cstheme="minorHAnsi"/>
+        </w:rPr>
+        <w:t xml:space="preserve"> command to </w:t>
+      </w:r>
+      <w:r>
+        <w:rPr>
+          <w:rFonts w:asciiTheme="minorHAnsi" w:hAnsiTheme="minorHAnsi" w:cstheme="minorHAnsi"/>
+        </w:rPr>
+        <w:t>stage the file that you edited.</w:t>
+      </w:r>
+    </w:p>
+    <w:p>
+      <w:pPr>
+        <w:rPr>
+          <w:rFonts w:asciiTheme="minorHAnsi" w:hAnsiTheme="minorHAnsi" w:cstheme="minorHAnsi"/>
+        </w:rPr>
+      </w:pPr>
+    </w:p>
+    <w:p>
+      <w:pPr>
+        <w:ind w:firstLine="288"/>
+        <w:rPr>
+          <w:rFonts w:asciiTheme="minorHAnsi" w:hAnsiTheme="minorHAnsi" w:cstheme="minorHAnsi"/>
+        </w:rPr>
+      </w:pPr>
+      <w:r>
+        <w:rPr>
+          <w:rFonts w:asciiTheme="minorHAnsi" w:hAnsiTheme="minorHAnsi" w:cstheme="minorHAnsi"/>
+        </w:rPr>
+        <w:t>Give a screenshot of the command you used and its output.</w:t>
       </w:r>
     </w:p>
     <w:p>
@@ -5339,96 +5923,113 @@
           <w:bottom w:val="thinThickThinSmallGap" w:sz="24" w:space="4" w:color="0070C0"/>
           <w:right w:val="thinThickThinSmallGap" w:sz="24" w:space="4" w:color="0070C0"/>
         </w:pBdr>
-        <w:rPr>
-          <w:rFonts w:asciiTheme="minorHAnsi" w:hAnsiTheme="minorHAnsi" w:cstheme="minorHAnsi"/>
-        </w:rPr>
-      </w:pPr>
-    </w:p>
-    <w:p>
-      <w:pPr>
-        <w:rPr>
-          <w:rFonts w:asciiTheme="minorHAnsi" w:hAnsiTheme="minorHAnsi" w:cstheme="minorHAnsi"/>
-        </w:rPr>
-      </w:pPr>
-    </w:p>
-    <w:p>
-      <w:pPr>
-        <w:rPr>
-          <w:rFonts w:asciiTheme="minorHAnsi" w:hAnsiTheme="minorHAnsi" w:cstheme="minorHAnsi"/>
-        </w:rPr>
-      </w:pPr>
-      <w:r>
-        <w:rPr>
-          <w:rFonts w:asciiTheme="minorHAnsi" w:hAnsiTheme="minorHAnsi" w:cstheme="minorHAnsi"/>
-        </w:rPr>
-        <w:lastRenderedPageBreak/>
-        <w:t>11</w:t>
-      </w:r>
-      <w:r>
-        <w:rPr>
-          <w:rFonts w:asciiTheme="minorHAnsi" w:hAnsiTheme="minorHAnsi" w:cstheme="minorHAnsi"/>
-        </w:rPr>
-        <w:t xml:space="preserve">. </w:t>
-      </w:r>
-      <w:r>
-        <w:rPr>
-          <w:rFonts w:asciiTheme="minorHAnsi" w:hAnsiTheme="minorHAnsi" w:cstheme="minorHAnsi"/>
-        </w:rPr>
-        <w:t>What two changes occur in the</w:t>
-      </w:r>
-      <w:r>
-        <w:rPr>
-          <w:rFonts w:asciiTheme="minorHAnsi" w:hAnsiTheme="minorHAnsi" w:cstheme="minorHAnsi"/>
-        </w:rPr>
-        <w:t xml:space="preserve"> output of</w:t>
-      </w:r>
-      <w:r>
-        <w:rPr>
-          <w:rFonts w:asciiTheme="minorHAnsi" w:hAnsiTheme="minorHAnsi" w:cstheme="minorHAnsi"/>
-        </w:rPr>
-        <w:t xml:space="preserve"> the</w:t>
-      </w:r>
-      <w:r>
-        <w:rPr>
-          <w:rFonts w:asciiTheme="minorHAnsi" w:hAnsiTheme="minorHAnsi" w:cstheme="minorHAnsi"/>
-        </w:rPr>
-        <w:t xml:space="preserve"> </w:t>
+        <w:ind w:left="288"/>
+        <w:rPr>
+          <w:rFonts w:asciiTheme="minorHAnsi" w:hAnsiTheme="minorHAnsi" w:cstheme="minorHAnsi"/>
+        </w:rPr>
+      </w:pPr>
+    </w:p>
+    <w:p>
+      <w:pPr>
+        <w:rPr>
+          <w:rFonts w:asciiTheme="minorHAnsi" w:hAnsiTheme="minorHAnsi" w:cstheme="minorHAnsi"/>
+        </w:rPr>
+      </w:pPr>
+    </w:p>
+    <w:p>
+      <w:pPr>
+        <w:ind w:left="288"/>
+        <w:rPr>
+          <w:rFonts w:asciiTheme="minorHAnsi" w:hAnsiTheme="minorHAnsi" w:cstheme="minorHAnsi"/>
+        </w:rPr>
+      </w:pPr>
+      <w:r>
+        <w:rPr>
+          <w:rFonts w:asciiTheme="minorHAnsi" w:hAnsiTheme="minorHAnsi" w:cstheme="minorHAnsi"/>
+        </w:rPr>
+        <w:t xml:space="preserve">b. Note that git also has a </w:t>
       </w:r>
       <w:r>
         <w:rPr>
           <w:rFonts w:ascii="Courier" w:hAnsi="Courier" w:cstheme="minorHAnsi"/>
         </w:rPr>
-        <w:t>git status</w:t>
-      </w:r>
-      <w:r>
-        <w:rPr>
-          <w:rFonts w:asciiTheme="minorHAnsi" w:hAnsiTheme="minorHAnsi" w:cstheme="minorHAnsi"/>
-        </w:rPr>
-        <w:t xml:space="preserve"> </w:t>
-      </w:r>
-      <w:r>
-        <w:rPr>
-          <w:rFonts w:asciiTheme="minorHAnsi" w:hAnsiTheme="minorHAnsi" w:cstheme="minorHAnsi"/>
-        </w:rPr>
-        <w:t>command</w:t>
-      </w:r>
-      <w:r>
-        <w:rPr>
-          <w:rFonts w:asciiTheme="minorHAnsi" w:hAnsiTheme="minorHAnsi" w:cstheme="minorHAnsi"/>
-        </w:rPr>
-        <w:t xml:space="preserve"> to reflect that </w:t>
-      </w:r>
-      <w:r>
-        <w:rPr>
-          <w:rFonts w:asciiTheme="minorHAnsi" w:hAnsiTheme="minorHAnsi" w:cstheme="minorHAnsi"/>
-        </w:rPr>
-        <w:t xml:space="preserve">your changes have been </w:t>
-      </w:r>
-      <w:r>
-        <w:rPr>
-          <w:rFonts w:asciiTheme="minorHAnsi" w:hAnsiTheme="minorHAnsi" w:cstheme="minorHAnsi"/>
-        </w:rPr>
-        <w:t>staged?</w:t>
+        <w:t>git add</w:t>
+      </w:r>
+      <w:r>
+        <w:rPr>
+          <w:rFonts w:asciiTheme="minorHAnsi" w:hAnsiTheme="minorHAnsi" w:cstheme="minorHAnsi"/>
+        </w:rPr>
+        <w:t xml:space="preserve"> command that is equivalent to </w:t>
+      </w:r>
+      <w:r>
+        <w:rPr>
+          <w:rFonts w:ascii="Courier" w:hAnsi="Courier" w:cstheme="minorHAnsi"/>
+        </w:rPr>
+        <w:t>git stage</w:t>
+      </w:r>
+      <w:r>
+        <w:rPr>
+          <w:rFonts w:asciiTheme="minorHAnsi" w:hAnsiTheme="minorHAnsi" w:cstheme="minorHAnsi"/>
+        </w:rPr>
+        <w:t xml:space="preserve">.  So, you can add files to the stage using either </w:t>
+      </w:r>
+      <w:r>
+        <w:rPr>
+          <w:rFonts w:ascii="Courier" w:hAnsi="Courier" w:cstheme="minorHAnsi"/>
+        </w:rPr>
+        <w:t>git stage</w:t>
+      </w:r>
+      <w:r>
+        <w:rPr>
+          <w:rFonts w:asciiTheme="minorHAnsi" w:hAnsiTheme="minorHAnsi" w:cstheme="minorHAnsi"/>
+        </w:rPr>
+        <w:t xml:space="preserve"> or </w:t>
+      </w:r>
+      <w:r>
+        <w:rPr>
+          <w:rFonts w:ascii="Courier" w:hAnsi="Courier" w:cstheme="minorHAnsi"/>
+        </w:rPr>
+        <w:t>git add</w:t>
+      </w:r>
+      <w:r>
+        <w:rPr>
+          <w:rFonts w:asciiTheme="minorHAnsi" w:hAnsiTheme="minorHAnsi" w:cstheme="minorHAnsi"/>
+        </w:rPr>
+        <w:t xml:space="preserve">.  These activities will use </w:t>
+      </w:r>
+      <w:r>
+        <w:rPr>
+          <w:rFonts w:ascii="Courier" w:hAnsi="Courier" w:cstheme="minorHAnsi"/>
+        </w:rPr>
+        <w:t>git stage</w:t>
+      </w:r>
+      <w:r>
+        <w:rPr>
+          <w:rFonts w:asciiTheme="minorHAnsi" w:hAnsiTheme="minorHAnsi" w:cstheme="minorHAnsi"/>
+        </w:rPr>
+        <w:t xml:space="preserve"> because it seems more descriptive of what is happening.  However, you are likely to see git add used in other resources, so it is worth knowing that they are equivalent.</w:t>
+      </w:r>
+    </w:p>
+    <w:p>
+      <w:pPr>
+        <w:ind w:left="288"/>
+        <w:rPr>
+          <w:rFonts w:asciiTheme="minorHAnsi" w:hAnsiTheme="minorHAnsi" w:cstheme="minorHAnsi"/>
+        </w:rPr>
+      </w:pPr>
+    </w:p>
+    <w:p>
+      <w:pPr>
+        <w:ind w:left="288"/>
+        <w:rPr>
+          <w:rFonts w:asciiTheme="minorHAnsi" w:hAnsiTheme="minorHAnsi" w:cstheme="minorHAnsi"/>
+        </w:rPr>
+      </w:pPr>
+      <w:r>
+        <w:rPr>
+          <w:rFonts w:asciiTheme="minorHAnsi" w:hAnsiTheme="minorHAnsi" w:cstheme="minorHAnsi"/>
+        </w:rPr>
+        <w:t xml:space="preserve">Give the git add command that would be equivalent to your answer in part a. </w:t>
       </w:r>
     </w:p>
     <w:p>
@@ -5449,6 +6050,7 @@
           <w:bottom w:val="thinThickThinSmallGap" w:sz="24" w:space="4" w:color="0070C0"/>
           <w:right w:val="thinThickThinSmallGap" w:sz="24" w:space="4" w:color="0070C0"/>
         </w:pBdr>
+        <w:ind w:left="576"/>
         <w:rPr>
           <w:rFonts w:asciiTheme="minorHAnsi" w:hAnsiTheme="minorHAnsi" w:cstheme="minorHAnsi"/>
         </w:rPr>
@@ -5478,6 +6080,181 @@
           <w:rFonts w:asciiTheme="minorHAnsi" w:hAnsiTheme="minorHAnsi" w:cstheme="minorHAnsi"/>
         </w:rPr>
         <w:t>2</w:t>
+      </w:r>
+      <w:r>
+        <w:rPr>
+          <w:rFonts w:asciiTheme="minorHAnsi" w:hAnsiTheme="minorHAnsi" w:cstheme="minorHAnsi"/>
+        </w:rPr>
+        <w:t>.</w:t>
+      </w:r>
+      <w:r>
+        <w:rPr>
+          <w:rFonts w:asciiTheme="minorHAnsi" w:hAnsiTheme="minorHAnsi" w:cstheme="minorHAnsi"/>
+        </w:rPr>
+        <w:t xml:space="preserve"> Now use the</w:t>
+      </w:r>
+      <w:r>
+        <w:rPr>
+          <w:rFonts w:asciiTheme="minorHAnsi" w:hAnsiTheme="minorHAnsi" w:cstheme="minorHAnsi"/>
+        </w:rPr>
+        <w:t xml:space="preserve"> </w:t>
+      </w:r>
+      <w:r>
+        <w:rPr>
+          <w:rFonts w:ascii="Courier" w:hAnsi="Courier" w:cstheme="minorHAnsi"/>
+        </w:rPr>
+        <w:t>git status</w:t>
+      </w:r>
+      <w:r>
+        <w:rPr>
+          <w:rFonts w:asciiTheme="minorHAnsi" w:hAnsiTheme="minorHAnsi" w:cstheme="minorHAnsi"/>
+        </w:rPr>
+        <w:t xml:space="preserve"> command again.  </w:t>
+      </w:r>
+      <w:r>
+        <w:rPr>
+          <w:rFonts w:asciiTheme="minorHAnsi" w:hAnsiTheme="minorHAnsi" w:cstheme="minorHAnsi"/>
+        </w:rPr>
+        <w:t>What two changes</w:t>
+      </w:r>
+      <w:r>
+        <w:rPr>
+          <w:rFonts w:asciiTheme="minorHAnsi" w:hAnsiTheme="minorHAnsi" w:cstheme="minorHAnsi"/>
+        </w:rPr>
+        <w:t xml:space="preserve"> have</w:t>
+      </w:r>
+      <w:r>
+        <w:rPr>
+          <w:rFonts w:asciiTheme="minorHAnsi" w:hAnsiTheme="minorHAnsi" w:cstheme="minorHAnsi"/>
+        </w:rPr>
+        <w:t xml:space="preserve"> occur</w:t>
+      </w:r>
+      <w:r>
+        <w:rPr>
+          <w:rFonts w:asciiTheme="minorHAnsi" w:hAnsiTheme="minorHAnsi" w:cstheme="minorHAnsi"/>
+        </w:rPr>
+        <w:t>red</w:t>
+      </w:r>
+      <w:r>
+        <w:rPr>
+          <w:rFonts w:asciiTheme="minorHAnsi" w:hAnsiTheme="minorHAnsi" w:cstheme="minorHAnsi"/>
+        </w:rPr>
+        <w:t xml:space="preserve"> in the</w:t>
+      </w:r>
+      <w:r>
+        <w:rPr>
+          <w:rFonts w:asciiTheme="minorHAnsi" w:hAnsiTheme="minorHAnsi" w:cstheme="minorHAnsi"/>
+        </w:rPr>
+        <w:t xml:space="preserve"> output of</w:t>
+      </w:r>
+      <w:r>
+        <w:rPr>
+          <w:rFonts w:asciiTheme="minorHAnsi" w:hAnsiTheme="minorHAnsi" w:cstheme="minorHAnsi"/>
+        </w:rPr>
+        <w:t xml:space="preserve"> the</w:t>
+      </w:r>
+      <w:r>
+        <w:rPr>
+          <w:rFonts w:asciiTheme="minorHAnsi" w:hAnsiTheme="minorHAnsi" w:cstheme="minorHAnsi"/>
+        </w:rPr>
+        <w:t xml:space="preserve"> </w:t>
+      </w:r>
+      <w:r>
+        <w:rPr>
+          <w:rFonts w:ascii="Courier" w:hAnsi="Courier" w:cstheme="minorHAnsi"/>
+        </w:rPr>
+        <w:t>git status</w:t>
+      </w:r>
+      <w:r>
+        <w:rPr>
+          <w:rFonts w:asciiTheme="minorHAnsi" w:hAnsiTheme="minorHAnsi" w:cstheme="minorHAnsi"/>
+        </w:rPr>
+        <w:t xml:space="preserve"> </w:t>
+      </w:r>
+      <w:r>
+        <w:rPr>
+          <w:rFonts w:asciiTheme="minorHAnsi" w:hAnsiTheme="minorHAnsi" w:cstheme="minorHAnsi"/>
+        </w:rPr>
+        <w:t>command</w:t>
+      </w:r>
+      <w:r>
+        <w:rPr>
+          <w:rFonts w:asciiTheme="minorHAnsi" w:hAnsiTheme="minorHAnsi" w:cstheme="minorHAnsi"/>
+        </w:rPr>
+        <w:t xml:space="preserve"> </w:t>
+      </w:r>
+      <w:r>
+        <w:rPr>
+          <w:rFonts w:asciiTheme="minorHAnsi" w:hAnsiTheme="minorHAnsi" w:cstheme="minorHAnsi"/>
+        </w:rPr>
+        <w:t xml:space="preserve">as compared to #9b </w:t>
+      </w:r>
+      <w:r>
+        <w:rPr>
+          <w:rFonts w:asciiTheme="minorHAnsi" w:hAnsiTheme="minorHAnsi" w:cstheme="minorHAnsi"/>
+        </w:rPr>
+        <w:t xml:space="preserve">to reflect that </w:t>
+      </w:r>
+      <w:r>
+        <w:rPr>
+          <w:rFonts w:asciiTheme="minorHAnsi" w:hAnsiTheme="minorHAnsi" w:cstheme="minorHAnsi"/>
+        </w:rPr>
+        <w:t xml:space="preserve">your changes have been </w:t>
+      </w:r>
+      <w:r>
+        <w:rPr>
+          <w:rFonts w:asciiTheme="minorHAnsi" w:hAnsiTheme="minorHAnsi" w:cstheme="minorHAnsi"/>
+        </w:rPr>
+        <w:t>staged?</w:t>
+      </w:r>
+    </w:p>
+    <w:p>
+      <w:pPr>
+        <w:rPr>
+          <w:rFonts w:asciiTheme="minorHAnsi" w:hAnsiTheme="minorHAnsi" w:cstheme="minorHAnsi"/>
+          <w:b/>
+          <w:bCs/>
+          <w:u w:val="single"/>
+        </w:rPr>
+      </w:pPr>
+    </w:p>
+    <w:p>
+      <w:pPr>
+        <w:pBdr>
+          <w:top w:val="thinThickThinSmallGap" w:sz="24" w:space="4" w:color="0070C0"/>
+          <w:left w:val="thinThickThinSmallGap" w:sz="24" w:space="4" w:color="0070C0"/>
+          <w:bottom w:val="thinThickThinSmallGap" w:sz="24" w:space="4" w:color="0070C0"/>
+          <w:right w:val="thinThickThinSmallGap" w:sz="24" w:space="4" w:color="0070C0"/>
+        </w:pBdr>
+        <w:rPr>
+          <w:rFonts w:asciiTheme="minorHAnsi" w:hAnsiTheme="minorHAnsi" w:cstheme="minorHAnsi"/>
+        </w:rPr>
+      </w:pPr>
+    </w:p>
+    <w:p>
+      <w:pPr>
+        <w:rPr>
+          <w:rFonts w:asciiTheme="minorHAnsi" w:hAnsiTheme="minorHAnsi" w:cstheme="minorHAnsi"/>
+        </w:rPr>
+      </w:pPr>
+    </w:p>
+    <w:p>
+      <w:pPr>
+        <w:rPr>
+          <w:rFonts w:asciiTheme="minorHAnsi" w:hAnsiTheme="minorHAnsi" w:cstheme="minorHAnsi"/>
+        </w:rPr>
+      </w:pPr>
+      <w:r>
+        <w:rPr>
+          <w:rFonts w:asciiTheme="minorHAnsi" w:hAnsiTheme="minorHAnsi" w:cstheme="minorHAnsi"/>
+        </w:rPr>
+        <w:t>1</w:t>
+      </w:r>
+      <w:r>
+        <w:rPr>
+          <w:rFonts w:asciiTheme="minorHAnsi" w:hAnsiTheme="minorHAnsi" w:cstheme="minorHAnsi"/>
+        </w:rPr>
+        <w:t>3</w:t>
       </w:r>
       <w:r>
         <w:rPr>
@@ -5533,31 +6310,53 @@
         <w:rPr>
           <w:rFonts w:asciiTheme="minorHAnsi" w:hAnsiTheme="minorHAnsi" w:cstheme="minorHAnsi"/>
         </w:rPr>
-        <w:t xml:space="preserve"> that briefly describes the changes that are contained in the commit.  These messages should be concise but meaningful without </w:t>
-      </w:r>
-      <w:r>
-        <w:rPr>
-          <w:rFonts w:asciiTheme="minorHAnsi" w:hAnsiTheme="minorHAnsi" w:cstheme="minorHAnsi"/>
+        <w:t xml:space="preserve"> that briefly describes the changes that are contained in the commit.  </w:t>
+      </w:r>
+      <w:r>
+        <w:rPr>
+          <w:rFonts w:asciiTheme="minorHAnsi" w:hAnsiTheme="minorHAnsi" w:cstheme="minorHAnsi"/>
+          <w:i/>
+          <w:iCs/>
+        </w:rPr>
+        <w:t xml:space="preserve">These messages should be concise but meaningful without </w:t>
+      </w:r>
+      <w:r>
+        <w:rPr>
+          <w:rFonts w:asciiTheme="minorHAnsi" w:hAnsiTheme="minorHAnsi" w:cstheme="minorHAnsi"/>
+          <w:i/>
+          <w:iCs/>
         </w:rPr>
         <w:t xml:space="preserve">requiring the reader to </w:t>
       </w:r>
       <w:r>
         <w:rPr>
           <w:rFonts w:asciiTheme="minorHAnsi" w:hAnsiTheme="minorHAnsi" w:cstheme="minorHAnsi"/>
+          <w:i/>
+          <w:iCs/>
         </w:rPr>
         <w:t xml:space="preserve">refer to the </w:t>
       </w:r>
       <w:r>
         <w:rPr>
           <w:rFonts w:asciiTheme="minorHAnsi" w:hAnsiTheme="minorHAnsi" w:cstheme="minorHAnsi"/>
+          <w:i/>
+          <w:iCs/>
         </w:rPr>
         <w:t>ticket in the issue tracker</w:t>
       </w:r>
       <w:r>
         <w:rPr>
           <w:rFonts w:asciiTheme="minorHAnsi" w:hAnsiTheme="minorHAnsi" w:cstheme="minorHAnsi"/>
-        </w:rPr>
-        <w:t xml:space="preserve">.  That is, some future reader of the git log should be able to </w:t>
+          <w:i/>
+          <w:iCs/>
+        </w:rPr>
+        <w:t>.</w:t>
+      </w:r>
+      <w:r>
+        <w:rPr>
+          <w:rFonts w:asciiTheme="minorHAnsi" w:hAnsiTheme="minorHAnsi" w:cstheme="minorHAnsi"/>
+        </w:rPr>
+        <w:t xml:space="preserve">  That is, some future reader of the git log should be able to </w:t>
       </w:r>
       <w:r>
         <w:rPr>
@@ -6687,7 +7486,7 @@
         <w:rPr>
           <w:rFonts w:asciiTheme="minorHAnsi" w:hAnsiTheme="minorHAnsi" w:cstheme="minorHAnsi"/>
         </w:rPr>
-        <w:t>3</w:t>
+        <w:t>4</w:t>
       </w:r>
       <w:r>
         <w:rPr>
@@ -6737,11 +7536,25 @@
         </w:rPr>
         <w:t xml:space="preserve">commits </w:t>
       </w:r>
-      <w:r>
-        <w:rPr>
-          <w:rFonts w:asciiTheme="minorHAnsi" w:hAnsiTheme="minorHAnsi" w:cstheme="minorHAnsi"/>
-        </w:rPr>
-        <w:t>the staged files to the currently active branch</w:t>
+      <w:proofErr w:type="gramStart"/>
+      <w:r>
+        <w:rPr>
+          <w:rFonts w:asciiTheme="minorHAnsi" w:hAnsiTheme="minorHAnsi" w:cstheme="minorHAnsi"/>
+        </w:rPr>
+        <w:t>all of</w:t>
+      </w:r>
+      <w:proofErr w:type="gramEnd"/>
+      <w:r>
+        <w:rPr>
+          <w:rFonts w:asciiTheme="minorHAnsi" w:hAnsiTheme="minorHAnsi" w:cstheme="minorHAnsi"/>
+        </w:rPr>
+        <w:t xml:space="preserve"> the</w:t>
+      </w:r>
+      <w:r>
+        <w:rPr>
+          <w:rFonts w:asciiTheme="minorHAnsi" w:hAnsiTheme="minorHAnsi" w:cstheme="minorHAnsi"/>
+        </w:rPr>
+        <w:t xml:space="preserve"> staged files to the currently active branch</w:t>
       </w:r>
       <w:r>
         <w:rPr>
@@ -6759,13 +7572,31 @@
         <w:rPr>
           <w:rFonts w:asciiTheme="minorHAnsi" w:hAnsiTheme="minorHAnsi" w:cstheme="minorHAnsi"/>
         </w:rPr>
-        <w:t xml:space="preserve"> commit message.  Give</w:t>
-      </w:r>
-      <w:r>
-        <w:rPr>
-          <w:rFonts w:asciiTheme="minorHAnsi" w:hAnsiTheme="minorHAnsi" w:cstheme="minorHAnsi"/>
-        </w:rPr>
-        <w:t xml:space="preserve"> a command that will commit </w:t>
+        <w:t xml:space="preserve"> commit message.  </w:t>
+      </w:r>
+      <w:r>
+        <w:rPr>
+          <w:rFonts w:asciiTheme="minorHAnsi" w:hAnsiTheme="minorHAnsi" w:cstheme="minorHAnsi"/>
+        </w:rPr>
+        <w:t xml:space="preserve">Use the </w:t>
+      </w:r>
+      <w:r>
+        <w:rPr>
+          <w:rFonts w:ascii="Courier" w:hAnsi="Courier" w:cstheme="minorHAnsi"/>
+        </w:rPr>
+        <w:t>git commit</w:t>
+      </w:r>
+      <w:r>
+        <w:rPr>
+          <w:rFonts w:asciiTheme="minorHAnsi" w:hAnsiTheme="minorHAnsi" w:cstheme="minorHAnsi"/>
+        </w:rPr>
+        <w:t xml:space="preserve"> command to </w:t>
+      </w:r>
+      <w:r>
+        <w:rPr>
+          <w:rFonts w:asciiTheme="minorHAnsi" w:hAnsiTheme="minorHAnsi" w:cstheme="minorHAnsi"/>
+        </w:rPr>
+        <w:t xml:space="preserve">commit </w:t>
       </w:r>
       <w:r>
         <w:rPr>
@@ -6816,6 +7647,26 @@
           <w:rFonts w:asciiTheme="minorHAnsi" w:hAnsiTheme="minorHAnsi" w:cstheme="minorHAnsi"/>
         </w:rPr>
         <w:t xml:space="preserve">  </w:t>
+      </w:r>
+    </w:p>
+    <w:p>
+      <w:pPr>
+        <w:rPr>
+          <w:rFonts w:asciiTheme="minorHAnsi" w:hAnsiTheme="minorHAnsi" w:cstheme="minorHAnsi"/>
+        </w:rPr>
+      </w:pPr>
+    </w:p>
+    <w:p>
+      <w:pPr>
+        <w:rPr>
+          <w:rFonts w:asciiTheme="minorHAnsi" w:hAnsiTheme="minorHAnsi" w:cstheme="minorHAnsi"/>
+        </w:rPr>
+      </w:pPr>
+      <w:r>
+        <w:rPr>
+          <w:rFonts w:asciiTheme="minorHAnsi" w:hAnsiTheme="minorHAnsi" w:cstheme="minorHAnsi"/>
+        </w:rPr>
+        <w:t>Give a screenshot showing your command and its output.</w:t>
       </w:r>
     </w:p>
     <w:p>
@@ -6858,32 +7709,25 @@
         <w:rPr>
           <w:rFonts w:asciiTheme="minorHAnsi" w:hAnsiTheme="minorHAnsi" w:cstheme="minorHAnsi"/>
         </w:rPr>
-        <w:lastRenderedPageBreak/>
         <w:t>1</w:t>
       </w:r>
       <w:r>
         <w:rPr>
           <w:rFonts w:asciiTheme="minorHAnsi" w:hAnsiTheme="minorHAnsi" w:cstheme="minorHAnsi"/>
         </w:rPr>
-        <w:t>4</w:t>
-      </w:r>
-      <w:r>
-        <w:rPr>
-          <w:rFonts w:asciiTheme="minorHAnsi" w:hAnsiTheme="minorHAnsi" w:cstheme="minorHAnsi"/>
-        </w:rPr>
-        <w:t xml:space="preserve">. </w:t>
-      </w:r>
-      <w:r>
-        <w:rPr>
-          <w:rFonts w:asciiTheme="minorHAnsi" w:hAnsiTheme="minorHAnsi" w:cstheme="minorHAnsi"/>
-        </w:rPr>
-        <w:t>How has the output of the</w:t>
-      </w:r>
-      <w:r>
-        <w:rPr>
-          <w:rFonts w:asciiTheme="minorHAnsi" w:hAnsiTheme="minorHAnsi" w:cstheme="minorHAnsi"/>
-        </w:rPr>
-        <w:t xml:space="preserve"> </w:t>
+        <w:t>5</w:t>
+      </w:r>
+      <w:r>
+        <w:rPr>
+          <w:rFonts w:asciiTheme="minorHAnsi" w:hAnsiTheme="minorHAnsi" w:cstheme="minorHAnsi"/>
+        </w:rPr>
+        <w:t>.</w:t>
+      </w:r>
+      <w:r>
+        <w:rPr>
+          <w:rFonts w:asciiTheme="minorHAnsi" w:hAnsiTheme="minorHAnsi" w:cstheme="minorHAnsi"/>
+        </w:rPr>
+        <w:t xml:space="preserve"> Now use the </w:t>
       </w:r>
       <w:r>
         <w:rPr>
@@ -6895,7 +7739,55 @@
         <w:rPr>
           <w:rFonts w:asciiTheme="minorHAnsi" w:hAnsiTheme="minorHAnsi" w:cstheme="minorHAnsi"/>
         </w:rPr>
-        <w:t xml:space="preserve"> command changed? Why?</w:t>
+        <w:t xml:space="preserve"> command again.  What change ha</w:t>
+      </w:r>
+      <w:r>
+        <w:rPr>
+          <w:rFonts w:asciiTheme="minorHAnsi" w:hAnsiTheme="minorHAnsi" w:cstheme="minorHAnsi"/>
+        </w:rPr>
+        <w:t>s</w:t>
+      </w:r>
+      <w:r>
+        <w:rPr>
+          <w:rFonts w:asciiTheme="minorHAnsi" w:hAnsiTheme="minorHAnsi" w:cstheme="minorHAnsi"/>
+        </w:rPr>
+        <w:t xml:space="preserve"> occurred in the output of the </w:t>
+      </w:r>
+      <w:r>
+        <w:rPr>
+          <w:rFonts w:ascii="Courier" w:hAnsi="Courier" w:cstheme="minorHAnsi"/>
+        </w:rPr>
+        <w:t>git status</w:t>
+      </w:r>
+      <w:r>
+        <w:rPr>
+          <w:rFonts w:asciiTheme="minorHAnsi" w:hAnsiTheme="minorHAnsi" w:cstheme="minorHAnsi"/>
+        </w:rPr>
+        <w:t xml:space="preserve"> command as compared to #</w:t>
+      </w:r>
+      <w:r>
+        <w:rPr>
+          <w:rFonts w:asciiTheme="minorHAnsi" w:hAnsiTheme="minorHAnsi" w:cstheme="minorHAnsi"/>
+        </w:rPr>
+        <w:t>12</w:t>
+      </w:r>
+      <w:r>
+        <w:rPr>
+          <w:rFonts w:asciiTheme="minorHAnsi" w:hAnsiTheme="minorHAnsi" w:cstheme="minorHAnsi"/>
+        </w:rPr>
+        <w:t xml:space="preserve"> to reflect that your changes have been </w:t>
+      </w:r>
+      <w:r>
+        <w:rPr>
+          <w:rFonts w:asciiTheme="minorHAnsi" w:hAnsiTheme="minorHAnsi" w:cstheme="minorHAnsi"/>
+        </w:rPr>
+        <w:t>committed</w:t>
+      </w:r>
+      <w:r>
+        <w:rPr>
+          <w:rFonts w:asciiTheme="minorHAnsi" w:hAnsiTheme="minorHAnsi" w:cstheme="minorHAnsi"/>
+        </w:rPr>
+        <w:t>?</w:t>
       </w:r>
     </w:p>
     <w:p>
@@ -6932,8 +7824,6 @@
       <w:pPr>
         <w:rPr>
           <w:rFonts w:asciiTheme="minorHAnsi" w:hAnsiTheme="minorHAnsi" w:cstheme="minorHAnsi"/>
-          <w:i/>
-          <w:iCs/>
         </w:rPr>
       </w:pPr>
       <w:r>
@@ -6946,7 +7836,7 @@
         <w:rPr>
           <w:rFonts w:asciiTheme="minorHAnsi" w:hAnsiTheme="minorHAnsi" w:cstheme="minorHAnsi"/>
         </w:rPr>
-        <w:t>5</w:t>
+        <w:t>6</w:t>
       </w:r>
       <w:r>
         <w:rPr>
@@ -6958,7 +7848,13 @@
         <w:rPr>
           <w:rFonts w:asciiTheme="minorHAnsi" w:hAnsiTheme="minorHAnsi" w:cstheme="minorHAnsi"/>
         </w:rPr>
-        <w:t xml:space="preserve">Give the output of a </w:t>
+        <w:t>Use the</w:t>
+      </w:r>
+      <w:r>
+        <w:rPr>
+          <w:rFonts w:asciiTheme="minorHAnsi" w:hAnsiTheme="minorHAnsi" w:cstheme="minorHAnsi"/>
+        </w:rPr>
+        <w:t xml:space="preserve"> </w:t>
       </w:r>
       <w:r>
         <w:rPr>
@@ -6970,7 +7866,19 @@
         <w:rPr>
           <w:rFonts w:asciiTheme="minorHAnsi" w:hAnsiTheme="minorHAnsi" w:cstheme="minorHAnsi"/>
         </w:rPr>
-        <w:t xml:space="preserve"> command that shows the</w:t>
+        <w:t xml:space="preserve"> command </w:t>
+      </w:r>
+      <w:r>
+        <w:rPr>
+          <w:rFonts w:asciiTheme="minorHAnsi" w:hAnsiTheme="minorHAnsi" w:cstheme="minorHAnsi"/>
+        </w:rPr>
+        <w:t xml:space="preserve">to show </w:t>
+      </w:r>
+      <w:r>
+        <w:rPr>
+          <w:rFonts w:asciiTheme="minorHAnsi" w:hAnsiTheme="minorHAnsi" w:cstheme="minorHAnsi"/>
+        </w:rPr>
+        <w:t>the</w:t>
       </w:r>
       <w:r>
         <w:rPr>
@@ -7006,13 +7914,19 @@
         <w:rPr>
           <w:rFonts w:asciiTheme="minorHAnsi" w:hAnsiTheme="minorHAnsi" w:cstheme="minorHAnsi"/>
         </w:rPr>
-        <w:t xml:space="preserve">.  </w:t>
-      </w:r>
-      <w:r>
-        <w:rPr>
-          <w:rFonts w:asciiTheme="minorHAnsi" w:hAnsiTheme="minorHAnsi" w:cstheme="minorHAnsi"/>
-        </w:rPr>
-        <w:t>How has</w:t>
+        <w:t xml:space="preserve"> to your branch. </w:t>
+      </w:r>
+      <w:r>
+        <w:rPr>
+          <w:rFonts w:asciiTheme="minorHAnsi" w:hAnsiTheme="minorHAnsi" w:cstheme="minorHAnsi"/>
+        </w:rPr>
+        <w:t xml:space="preserve">How </w:t>
+      </w:r>
+      <w:r>
+        <w:rPr>
+          <w:rFonts w:asciiTheme="minorHAnsi" w:hAnsiTheme="minorHAnsi" w:cstheme="minorHAnsi"/>
+        </w:rPr>
+        <w:t>is</w:t>
       </w:r>
       <w:r>
         <w:rPr>
@@ -7024,13 +7938,19 @@
         <w:rPr>
           <w:rFonts w:asciiTheme="minorHAnsi" w:hAnsiTheme="minorHAnsi" w:cstheme="minorHAnsi"/>
         </w:rPr>
-        <w:t xml:space="preserve"> changed since </w:t>
-      </w:r>
-      <w:r>
-        <w:rPr>
-          <w:rFonts w:asciiTheme="minorHAnsi" w:hAnsiTheme="minorHAnsi" w:cstheme="minorHAnsi"/>
-        </w:rPr>
-        <w:t>you answered Qu</w:t>
+        <w:t xml:space="preserve"> </w:t>
+      </w:r>
+      <w:r>
+        <w:rPr>
+          <w:rFonts w:asciiTheme="minorHAnsi" w:hAnsiTheme="minorHAnsi" w:cstheme="minorHAnsi"/>
+        </w:rPr>
+        <w:t xml:space="preserve">different from what you observed in </w:t>
+      </w:r>
+      <w:r>
+        <w:rPr>
+          <w:rFonts w:asciiTheme="minorHAnsi" w:hAnsiTheme="minorHAnsi" w:cstheme="minorHAnsi"/>
+        </w:rPr>
+        <w:t>Qu</w:t>
       </w:r>
       <w:r>
         <w:rPr>
@@ -7109,7 +8029,7 @@
         <w:rPr>
           <w:rFonts w:asciiTheme="minorHAnsi" w:hAnsiTheme="minorHAnsi" w:cstheme="minorHAnsi"/>
         </w:rPr>
-        <w:t>6</w:t>
+        <w:t>7</w:t>
       </w:r>
       <w:r>
         <w:rPr>
@@ -7246,7 +8166,13 @@
         <w:rPr>
           <w:rFonts w:asciiTheme="minorHAnsi" w:hAnsiTheme="minorHAnsi" w:cstheme="minorHAnsi"/>
         </w:rPr>
-        <w:t xml:space="preserve">show the information about the commit you made now?  </w:t>
+        <w:t xml:space="preserve">now </w:t>
+      </w:r>
+      <w:r>
+        <w:rPr>
+          <w:rFonts w:asciiTheme="minorHAnsi" w:hAnsiTheme="minorHAnsi" w:cstheme="minorHAnsi"/>
+        </w:rPr>
+        <w:t xml:space="preserve">show the information about the commit you made?  </w:t>
       </w:r>
       <w:r>
         <w:rPr>
@@ -7321,6 +8247,7 @@
           <w:rFonts w:asciiTheme="minorHAnsi" w:hAnsiTheme="minorHAnsi" w:cstheme="minorHAnsi"/>
           <w:noProof/>
         </w:rPr>
+        <w:lastRenderedPageBreak/>
         <w:drawing>
           <wp:anchor distT="0" distB="0" distL="114300" distR="114300" simplePos="0" relativeHeight="251701248" behindDoc="0" locked="0" layoutInCell="1" allowOverlap="1" wp14:anchorId="775DF35F" wp14:editId="4E7CE80C">
             <wp:simplePos x="0" y="0"/>
@@ -7640,7 +8567,7 @@
         <w:rPr>
           <w:rFonts w:asciiTheme="minorHAnsi" w:hAnsiTheme="minorHAnsi" w:cstheme="minorHAnsi"/>
         </w:rPr>
-        <w:t>7</w:t>
+        <w:t>8</w:t>
       </w:r>
       <w:r>
         <w:rPr>
@@ -7817,7 +8744,7 @@
         <w:rPr>
           <w:rFonts w:asciiTheme="minorHAnsi" w:hAnsiTheme="minorHAnsi" w:cstheme="minorHAnsi"/>
         </w:rPr>
-        <w:t>8</w:t>
+        <w:t>9</w:t>
       </w:r>
       <w:r>
         <w:rPr>
@@ -8000,7 +8927,19 @@
         <w:rPr>
           <w:rFonts w:asciiTheme="minorHAnsi" w:hAnsiTheme="minorHAnsi" w:cstheme="minorHAnsi"/>
         </w:rPr>
-        <w:t>When interacting with GitHub using the git CLI you will need to use your PAT, instead of your password, anytime GitHub required authentication (</w:t>
+        <w:t xml:space="preserve">When interacting with GitHub using the git CLI you will need to use </w:t>
+      </w:r>
+      <w:r>
+        <w:rPr>
+          <w:rFonts w:asciiTheme="minorHAnsi" w:hAnsiTheme="minorHAnsi" w:cstheme="minorHAnsi"/>
+        </w:rPr>
+        <w:t>a</w:t>
+      </w:r>
+      <w:r>
+        <w:rPr>
+          <w:rFonts w:asciiTheme="minorHAnsi" w:hAnsiTheme="minorHAnsi" w:cstheme="minorHAnsi"/>
+        </w:rPr>
+        <w:t xml:space="preserve"> PAT, instead of your password, anytime GitHub required authentication (</w:t>
       </w:r>
       <w:proofErr w:type="gramStart"/>
       <w:r>
@@ -8034,13 +8973,7 @@
         <w:rPr>
           <w:rFonts w:asciiTheme="minorHAnsi" w:hAnsiTheme="minorHAnsi" w:cstheme="minorHAnsi"/>
         </w:rPr>
-        <w:t>1</w:t>
-      </w:r>
-      <w:r>
-        <w:rPr>
-          <w:rFonts w:asciiTheme="minorHAnsi" w:hAnsiTheme="minorHAnsi" w:cstheme="minorHAnsi"/>
-        </w:rPr>
-        <w:t>9</w:t>
+        <w:t>20</w:t>
       </w:r>
       <w:r>
         <w:rPr>
@@ -8171,6 +9104,7 @@
         <w:rPr>
           <w:rFonts w:asciiTheme="minorHAnsi" w:hAnsiTheme="minorHAnsi" w:cstheme="minorHAnsi"/>
         </w:rPr>
+        <w:lastRenderedPageBreak/>
         <w:t>Choose “repo” for the “scopes and permissions</w:t>
       </w:r>
       <w:r>
@@ -8231,7 +9165,19 @@
         <w:rPr>
           <w:rFonts w:asciiTheme="minorHAnsi" w:hAnsiTheme="minorHAnsi" w:cstheme="minorHAnsi"/>
         </w:rPr>
-        <w:t>maybe e-mail it to yourself?  Y</w:t>
+        <w:t>maybe e-mail it to yourself</w:t>
+      </w:r>
+      <w:r>
+        <w:rPr>
+          <w:rFonts w:asciiTheme="minorHAnsi" w:hAnsiTheme="minorHAnsi" w:cstheme="minorHAnsi"/>
+        </w:rPr>
+        <w:t>.</w:t>
+      </w:r>
+      <w:r>
+        <w:rPr>
+          <w:rFonts w:asciiTheme="minorHAnsi" w:hAnsiTheme="minorHAnsi" w:cstheme="minorHAnsi"/>
+        </w:rPr>
+        <w:t xml:space="preserve">  Y</w:t>
       </w:r>
       <w:r>
         <w:rPr>
@@ -8386,13 +9332,31 @@
         <w:rPr>
           <w:rFonts w:asciiTheme="minorHAnsi" w:hAnsiTheme="minorHAnsi" w:cstheme="minorHAnsi"/>
         </w:rPr>
-        <w:t xml:space="preserve">is stored and reused automatically </w:t>
-      </w:r>
-      <w:r>
-        <w:rPr>
-          <w:rFonts w:asciiTheme="minorHAnsi" w:hAnsiTheme="minorHAnsi" w:cstheme="minorHAnsi"/>
-        </w:rPr>
-        <w:t>after you enter it the first time.</w:t>
+        <w:t>will be</w:t>
+      </w:r>
+      <w:r>
+        <w:rPr>
+          <w:rFonts w:asciiTheme="minorHAnsi" w:hAnsiTheme="minorHAnsi" w:cstheme="minorHAnsi"/>
+        </w:rPr>
+        <w:t xml:space="preserve"> stored </w:t>
+      </w:r>
+      <w:r>
+        <w:rPr>
+          <w:rFonts w:asciiTheme="minorHAnsi" w:hAnsiTheme="minorHAnsi" w:cstheme="minorHAnsi"/>
+        </w:rPr>
+        <w:t xml:space="preserve">when </w:t>
+      </w:r>
+      <w:r>
+        <w:rPr>
+          <w:rFonts w:asciiTheme="minorHAnsi" w:hAnsiTheme="minorHAnsi" w:cstheme="minorHAnsi"/>
+        </w:rPr>
+        <w:t>you enter it the first time.</w:t>
+      </w:r>
+      <w:r>
+        <w:rPr>
+          <w:rFonts w:asciiTheme="minorHAnsi" w:hAnsiTheme="minorHAnsi" w:cstheme="minorHAnsi"/>
+        </w:rPr>
+        <w:t xml:space="preserve"> It will then be used automatically for future commands.</w:t>
       </w:r>
       <w:r>
         <w:rPr>
@@ -8489,8 +9453,13 @@
         <w:rPr>
           <w:rFonts w:asciiTheme="minorHAnsi" w:hAnsiTheme="minorHAnsi" w:cstheme="minorHAnsi"/>
         </w:rPr>
-        <w:lastRenderedPageBreak/>
-        <w:t>20</w:t>
+        <w:t>2</w:t>
+      </w:r>
+      <w:r>
+        <w:rPr>
+          <w:rFonts w:asciiTheme="minorHAnsi" w:hAnsiTheme="minorHAnsi" w:cstheme="minorHAnsi"/>
+        </w:rPr>
+        <w:t>1</w:t>
       </w:r>
       <w:r>
         <w:rPr>
@@ -8600,55 +9569,33 @@
         <w:rPr>
           <w:rFonts w:asciiTheme="minorHAnsi" w:hAnsiTheme="minorHAnsi" w:cstheme="minorHAnsi"/>
         </w:rPr>
-        <w:t xml:space="preserve"> (i.e. GitHub).  </w:t>
-      </w:r>
-      <w:r>
-        <w:rPr>
-          <w:rFonts w:asciiTheme="minorHAnsi" w:hAnsiTheme="minorHAnsi" w:cstheme="minorHAnsi"/>
-        </w:rPr>
-        <w:t>Note</w:t>
-      </w:r>
-      <w:r>
-        <w:rPr>
-          <w:rFonts w:asciiTheme="minorHAnsi" w:hAnsiTheme="minorHAnsi" w:cstheme="minorHAnsi"/>
-        </w:rPr>
-        <w:t xml:space="preserve">: </w:t>
-      </w:r>
-      <w:r>
-        <w:rPr>
-          <w:rFonts w:asciiTheme="minorHAnsi" w:hAnsiTheme="minorHAnsi" w:cstheme="minorHAnsi"/>
-        </w:rPr>
-        <w:t>P</w:t>
-      </w:r>
-      <w:r>
-        <w:rPr>
-          <w:rFonts w:asciiTheme="minorHAnsi" w:hAnsiTheme="minorHAnsi" w:cstheme="minorHAnsi"/>
-        </w:rPr>
-        <w:t xml:space="preserve">aste </w:t>
-      </w:r>
-      <w:r>
-        <w:rPr>
-          <w:rFonts w:asciiTheme="minorHAnsi" w:hAnsiTheme="minorHAnsi" w:cstheme="minorHAnsi"/>
-        </w:rPr>
-        <w:t>your</w:t>
-      </w:r>
-      <w:r>
-        <w:rPr>
-          <w:rFonts w:asciiTheme="minorHAnsi" w:hAnsiTheme="minorHAnsi" w:cstheme="minorHAnsi"/>
-        </w:rPr>
-        <w:t xml:space="preserve"> PAT as the password</w:t>
-      </w:r>
-      <w:r>
-        <w:rPr>
-          <w:rFonts w:asciiTheme="minorHAnsi" w:hAnsiTheme="minorHAnsi" w:cstheme="minorHAnsi"/>
-        </w:rPr>
-        <w:t xml:space="preserve"> when it is requested</w:t>
-      </w:r>
-      <w:r>
-        <w:rPr>
-          <w:rFonts w:asciiTheme="minorHAnsi" w:hAnsiTheme="minorHAnsi" w:cstheme="minorHAnsi"/>
-        </w:rPr>
-        <w:t xml:space="preserve">.  </w:t>
+        <w:t xml:space="preserve"> (</w:t>
+      </w:r>
+      <w:proofErr w:type="gramStart"/>
+      <w:r>
+        <w:rPr>
+          <w:rFonts w:asciiTheme="minorHAnsi" w:hAnsiTheme="minorHAnsi" w:cstheme="minorHAnsi"/>
+        </w:rPr>
+        <w:t>i.e.</w:t>
+      </w:r>
+      <w:proofErr w:type="gramEnd"/>
+      <w:r>
+        <w:rPr>
+          <w:rFonts w:asciiTheme="minorHAnsi" w:hAnsiTheme="minorHAnsi" w:cstheme="minorHAnsi"/>
+        </w:rPr>
+        <w:t xml:space="preserve"> </w:t>
+      </w:r>
+      <w:r>
+        <w:rPr>
+          <w:rFonts w:asciiTheme="minorHAnsi" w:hAnsiTheme="minorHAnsi" w:cstheme="minorHAnsi"/>
+        </w:rPr>
+        <w:t xml:space="preserve">on </w:t>
+      </w:r>
+      <w:r>
+        <w:rPr>
+          <w:rFonts w:asciiTheme="minorHAnsi" w:hAnsiTheme="minorHAnsi" w:cstheme="minorHAnsi"/>
+        </w:rPr>
+        <w:t xml:space="preserve">GitHub).  </w:t>
       </w:r>
     </w:p>
     <w:p>
@@ -8663,13 +9610,27 @@
         <w:ind w:left="288"/>
         <w:rPr>
           <w:rFonts w:asciiTheme="minorHAnsi" w:hAnsiTheme="minorHAnsi" w:cstheme="minorHAnsi"/>
-        </w:rPr>
-      </w:pPr>
-      <w:r>
-        <w:rPr>
-          <w:rFonts w:asciiTheme="minorHAnsi" w:hAnsiTheme="minorHAnsi" w:cstheme="minorHAnsi"/>
-        </w:rPr>
-        <w:t xml:space="preserve">a. Give a command that will push </w:t>
+          <w:b/>
+          <w:bCs/>
+        </w:rPr>
+      </w:pPr>
+      <w:r>
+        <w:rPr>
+          <w:rFonts w:asciiTheme="minorHAnsi" w:hAnsiTheme="minorHAnsi" w:cstheme="minorHAnsi"/>
+        </w:rPr>
+        <w:t xml:space="preserve">a. </w:t>
+      </w:r>
+      <w:r>
+        <w:rPr>
+          <w:rFonts w:asciiTheme="minorHAnsi" w:hAnsiTheme="minorHAnsi" w:cstheme="minorHAnsi"/>
+        </w:rPr>
+        <w:t>Use</w:t>
+      </w:r>
+      <w:r>
+        <w:rPr>
+          <w:rFonts w:asciiTheme="minorHAnsi" w:hAnsiTheme="minorHAnsi" w:cstheme="minorHAnsi"/>
+        </w:rPr>
+        <w:t xml:space="preserve"> a command that will push </w:t>
       </w:r>
       <w:r>
         <w:rPr>
@@ -8734,6 +9695,88 @@
           <w:rFonts w:asciiTheme="minorHAnsi" w:hAnsiTheme="minorHAnsi" w:cstheme="minorHAnsi"/>
         </w:rPr>
         <w:t>GitHub.</w:t>
+      </w:r>
+      <w:r>
+        <w:rPr>
+          <w:rFonts w:asciiTheme="minorHAnsi" w:hAnsiTheme="minorHAnsi" w:cstheme="minorHAnsi"/>
+        </w:rPr>
+        <w:t xml:space="preserve"> </w:t>
+      </w:r>
+      <w:r>
+        <w:rPr>
+          <w:rFonts w:asciiTheme="minorHAnsi" w:hAnsiTheme="minorHAnsi" w:cstheme="minorHAnsi"/>
+        </w:rPr>
+        <w:t>Note</w:t>
+      </w:r>
+      <w:r>
+        <w:rPr>
+          <w:rFonts w:asciiTheme="minorHAnsi" w:hAnsiTheme="minorHAnsi" w:cstheme="minorHAnsi"/>
+        </w:rPr>
+        <w:t>s</w:t>
+      </w:r>
+      <w:r>
+        <w:rPr>
+          <w:rFonts w:asciiTheme="minorHAnsi" w:hAnsiTheme="minorHAnsi" w:cstheme="minorHAnsi"/>
+        </w:rPr>
+        <w:t xml:space="preserve">: </w:t>
+      </w:r>
+      <w:r>
+        <w:rPr>
+          <w:rFonts w:asciiTheme="minorHAnsi" w:hAnsiTheme="minorHAnsi" w:cstheme="minorHAnsi"/>
+        </w:rPr>
+        <w:t>You can use the name of the remote repo, so you do not need to use the full URL.  You will also need to p</w:t>
+      </w:r>
+      <w:r>
+        <w:rPr>
+          <w:rFonts w:asciiTheme="minorHAnsi" w:hAnsiTheme="minorHAnsi" w:cstheme="minorHAnsi"/>
+        </w:rPr>
+        <w:t xml:space="preserve">aste </w:t>
+      </w:r>
+      <w:r>
+        <w:rPr>
+          <w:rFonts w:asciiTheme="minorHAnsi" w:hAnsiTheme="minorHAnsi" w:cstheme="minorHAnsi"/>
+        </w:rPr>
+        <w:t>your</w:t>
+      </w:r>
+      <w:r>
+        <w:rPr>
+          <w:rFonts w:asciiTheme="minorHAnsi" w:hAnsiTheme="minorHAnsi" w:cstheme="minorHAnsi"/>
+        </w:rPr>
+        <w:t xml:space="preserve"> PAT as the password</w:t>
+      </w:r>
+      <w:r>
+        <w:rPr>
+          <w:rFonts w:asciiTheme="minorHAnsi" w:hAnsiTheme="minorHAnsi" w:cstheme="minorHAnsi"/>
+        </w:rPr>
+        <w:t xml:space="preserve"> when it is requested</w:t>
+      </w:r>
+      <w:r>
+        <w:rPr>
+          <w:rFonts w:asciiTheme="minorHAnsi" w:hAnsiTheme="minorHAnsi" w:cstheme="minorHAnsi"/>
+        </w:rPr>
+        <w:t xml:space="preserve">.  </w:t>
+      </w:r>
+    </w:p>
+    <w:p>
+      <w:pPr>
+        <w:ind w:left="288"/>
+        <w:rPr>
+          <w:rFonts w:asciiTheme="minorHAnsi" w:hAnsiTheme="minorHAnsi" w:cstheme="minorHAnsi"/>
+        </w:rPr>
+      </w:pPr>
+    </w:p>
+    <w:p>
+      <w:pPr>
+        <w:ind w:left="288"/>
+        <w:rPr>
+          <w:rFonts w:asciiTheme="minorHAnsi" w:hAnsiTheme="minorHAnsi" w:cstheme="minorHAnsi"/>
+        </w:rPr>
+      </w:pPr>
+      <w:r>
+        <w:rPr>
+          <w:rFonts w:asciiTheme="minorHAnsi" w:hAnsiTheme="minorHAnsi" w:cstheme="minorHAnsi"/>
+        </w:rPr>
+        <w:t>Give a screenshot of your command the output it generates.</w:t>
       </w:r>
     </w:p>
     <w:p>
@@ -8754,60 +9797,78 @@
           <w:bottom w:val="thinThickThinSmallGap" w:sz="24" w:space="4" w:color="0070C0"/>
           <w:right w:val="thinThickThinSmallGap" w:sz="24" w:space="4" w:color="0070C0"/>
         </w:pBdr>
-        <w:rPr>
-          <w:rFonts w:asciiTheme="minorHAnsi" w:hAnsiTheme="minorHAnsi" w:cstheme="minorHAnsi"/>
-        </w:rPr>
-      </w:pPr>
-    </w:p>
-    <w:p>
-      <w:pPr>
-        <w:rPr>
-          <w:rFonts w:asciiTheme="minorHAnsi" w:hAnsiTheme="minorHAnsi" w:cstheme="minorHAnsi"/>
-        </w:rPr>
-      </w:pPr>
-    </w:p>
-    <w:p>
-      <w:pPr>
-        <w:rPr>
-          <w:rFonts w:asciiTheme="minorHAnsi" w:hAnsiTheme="minorHAnsi" w:cstheme="minorHAnsi"/>
-        </w:rPr>
-      </w:pPr>
-      <w:r>
-        <w:rPr>
-          <w:rFonts w:asciiTheme="minorHAnsi" w:hAnsiTheme="minorHAnsi" w:cstheme="minorHAnsi"/>
-        </w:rPr>
-        <w:tab/>
-        <w:t xml:space="preserve">b. </w:t>
-      </w:r>
-      <w:r>
-        <w:rPr>
-          <w:rFonts w:asciiTheme="minorHAnsi" w:hAnsiTheme="minorHAnsi" w:cstheme="minorHAnsi"/>
-        </w:rPr>
-        <w:t xml:space="preserve">What output </w:t>
-      </w:r>
-      <w:r>
-        <w:rPr>
-          <w:rFonts w:asciiTheme="minorHAnsi" w:hAnsiTheme="minorHAnsi" w:cstheme="minorHAnsi"/>
-        </w:rPr>
-        <w:t xml:space="preserve">does your command </w:t>
-      </w:r>
-      <w:r>
-        <w:rPr>
-          <w:rFonts w:asciiTheme="minorHAnsi" w:hAnsiTheme="minorHAnsi" w:cstheme="minorHAnsi"/>
-        </w:rPr>
-        <w:t xml:space="preserve">from part a </w:t>
-      </w:r>
-      <w:r>
-        <w:rPr>
-          <w:rFonts w:asciiTheme="minorHAnsi" w:hAnsiTheme="minorHAnsi" w:cstheme="minorHAnsi"/>
-        </w:rPr>
-        <w:t>generate?</w:t>
-      </w:r>
-      <w:r>
-        <w:rPr>
-          <w:rFonts w:asciiTheme="minorHAnsi" w:hAnsiTheme="minorHAnsi" w:cstheme="minorHAnsi"/>
-        </w:rPr>
-        <w:t xml:space="preserve"> </w:t>
+        <w:ind w:left="288"/>
+        <w:rPr>
+          <w:rFonts w:asciiTheme="minorHAnsi" w:hAnsiTheme="minorHAnsi" w:cstheme="minorHAnsi"/>
+        </w:rPr>
+      </w:pPr>
+    </w:p>
+    <w:p>
+      <w:pPr>
+        <w:ind w:left="288"/>
+        <w:rPr>
+          <w:rFonts w:asciiTheme="minorHAnsi" w:hAnsiTheme="minorHAnsi" w:cstheme="minorHAnsi"/>
+        </w:rPr>
+      </w:pPr>
+    </w:p>
+    <w:p>
+      <w:pPr>
+        <w:ind w:left="288"/>
+        <w:rPr>
+          <w:rFonts w:asciiTheme="minorHAnsi" w:hAnsiTheme="minorHAnsi" w:cstheme="minorHAnsi"/>
+        </w:rPr>
+      </w:pPr>
+      <w:r>
+        <w:rPr>
+          <w:rFonts w:asciiTheme="minorHAnsi" w:hAnsiTheme="minorHAnsi" w:cstheme="minorHAnsi"/>
+        </w:rPr>
+        <w:t>b</w:t>
+      </w:r>
+      <w:r>
+        <w:rPr>
+          <w:rFonts w:asciiTheme="minorHAnsi" w:hAnsiTheme="minorHAnsi" w:cstheme="minorHAnsi"/>
+        </w:rPr>
+        <w:t xml:space="preserve">. </w:t>
+      </w:r>
+      <w:r>
+        <w:rPr>
+          <w:rFonts w:asciiTheme="minorHAnsi" w:hAnsiTheme="minorHAnsi" w:cstheme="minorHAnsi"/>
+        </w:rPr>
+        <w:t>The output from part a should not contain any error messages.  The last few lines should also give you some indication that that your push was successful.  Visit your origin repository on GitHub and check that the branch was pushed.</w:t>
+      </w:r>
+    </w:p>
+    <w:p>
+      <w:pPr>
+        <w:ind w:left="288"/>
+        <w:rPr>
+          <w:rFonts w:asciiTheme="minorHAnsi" w:hAnsiTheme="minorHAnsi" w:cstheme="minorHAnsi"/>
+        </w:rPr>
+      </w:pPr>
+    </w:p>
+    <w:p>
+      <w:pPr>
+        <w:ind w:left="288"/>
+        <w:rPr>
+          <w:rFonts w:asciiTheme="minorHAnsi" w:hAnsiTheme="minorHAnsi" w:cstheme="minorHAnsi"/>
+        </w:rPr>
+      </w:pPr>
+      <w:r>
+        <w:rPr>
+          <w:rFonts w:asciiTheme="minorHAnsi" w:hAnsiTheme="minorHAnsi" w:cstheme="minorHAnsi"/>
+        </w:rPr>
+        <w:t>Give a screenshot showing that your branch is no</w:t>
+      </w:r>
+      <w:r>
+        <w:rPr>
+          <w:rFonts w:asciiTheme="minorHAnsi" w:hAnsiTheme="minorHAnsi" w:cstheme="minorHAnsi"/>
+        </w:rPr>
+        <w:t>w</w:t>
+      </w:r>
+      <w:r>
+        <w:rPr>
+          <w:rFonts w:asciiTheme="minorHAnsi" w:hAnsiTheme="minorHAnsi" w:cstheme="minorHAnsi"/>
+        </w:rPr>
+        <w:t xml:space="preserve"> in your origin repository.</w:t>
       </w:r>
     </w:p>
     <w:p>
@@ -8825,71 +9886,7 @@
           <w:bottom w:val="thinThickThinSmallGap" w:sz="24" w:space="4" w:color="0070C0"/>
           <w:right w:val="thinThickThinSmallGap" w:sz="24" w:space="4" w:color="0070C0"/>
         </w:pBdr>
-        <w:rPr>
-          <w:rFonts w:asciiTheme="minorHAnsi" w:hAnsiTheme="minorHAnsi" w:cstheme="minorHAnsi"/>
-        </w:rPr>
-      </w:pPr>
-    </w:p>
-    <w:p>
-      <w:pPr>
-        <w:rPr>
-          <w:rFonts w:asciiTheme="minorHAnsi" w:hAnsiTheme="minorHAnsi" w:cstheme="minorHAnsi"/>
-        </w:rPr>
-      </w:pPr>
-    </w:p>
-    <w:p>
-      <w:pPr>
         <w:ind w:left="288"/>
-        <w:rPr>
-          <w:rFonts w:asciiTheme="minorHAnsi" w:hAnsiTheme="minorHAnsi" w:cstheme="minorHAnsi"/>
-        </w:rPr>
-      </w:pPr>
-      <w:r>
-        <w:rPr>
-          <w:rFonts w:asciiTheme="minorHAnsi" w:hAnsiTheme="minorHAnsi" w:cstheme="minorHAnsi"/>
-        </w:rPr>
-        <w:t xml:space="preserve">c. </w:t>
-      </w:r>
-      <w:r>
-        <w:rPr>
-          <w:rFonts w:asciiTheme="minorHAnsi" w:hAnsiTheme="minorHAnsi" w:cstheme="minorHAnsi"/>
-        </w:rPr>
-        <w:t xml:space="preserve">Describe </w:t>
-      </w:r>
-      <w:r>
-        <w:rPr>
-          <w:rFonts w:asciiTheme="minorHAnsi" w:hAnsiTheme="minorHAnsi" w:cstheme="minorHAnsi"/>
-        </w:rPr>
-        <w:t xml:space="preserve">two ways that you can confirm that your command </w:t>
-      </w:r>
-      <w:r>
-        <w:rPr>
-          <w:rFonts w:asciiTheme="minorHAnsi" w:hAnsiTheme="minorHAnsi" w:cstheme="minorHAnsi"/>
-        </w:rPr>
-        <w:t xml:space="preserve">from part a </w:t>
-      </w:r>
-      <w:r>
-        <w:rPr>
-          <w:rFonts w:asciiTheme="minorHAnsi" w:hAnsiTheme="minorHAnsi" w:cstheme="minorHAnsi"/>
-        </w:rPr>
-        <w:t>was successful.  Hint: One is in part b, and you’ll need a browser for the other!</w:t>
-      </w:r>
-    </w:p>
-    <w:p>
-      <w:pPr>
-        <w:rPr>
-          <w:rFonts w:asciiTheme="minorHAnsi" w:hAnsiTheme="minorHAnsi" w:cstheme="minorHAnsi"/>
-        </w:rPr>
-      </w:pPr>
-    </w:p>
-    <w:p>
-      <w:pPr>
-        <w:pBdr>
-          <w:top w:val="thinThickThinSmallGap" w:sz="24" w:space="4" w:color="0070C0"/>
-          <w:left w:val="thinThickThinSmallGap" w:sz="24" w:space="4" w:color="0070C0"/>
-          <w:bottom w:val="thinThickThinSmallGap" w:sz="24" w:space="4" w:color="0070C0"/>
-          <w:right w:val="thinThickThinSmallGap" w:sz="24" w:space="4" w:color="0070C0"/>
-        </w:pBdr>
         <w:rPr>
           <w:rFonts w:asciiTheme="minorHAnsi" w:hAnsiTheme="minorHAnsi" w:cstheme="minorHAnsi"/>
         </w:rPr>
@@ -8938,6 +9935,7 @@
         <w:rPr>
           <w:noProof/>
         </w:rPr>
+        <w:lastRenderedPageBreak/>
         <mc:AlternateContent>
           <mc:Choice Requires="wps">
             <w:drawing>
@@ -9301,7 +10299,7 @@
         <w:rPr>
           <w:rFonts w:asciiTheme="minorHAnsi" w:hAnsiTheme="minorHAnsi" w:cstheme="minorHAnsi"/>
         </w:rPr>
-        <w:t>0</w:t>
+        <w:t>2</w:t>
       </w:r>
       <w:r>
         <w:rPr>
@@ -9313,7 +10311,21 @@
         <w:rPr>
           <w:rFonts w:asciiTheme="minorHAnsi" w:hAnsiTheme="minorHAnsi" w:cstheme="minorHAnsi"/>
         </w:rPr>
-        <w:t>There are a number of different ways to make a pull request in GitHub.  In general, they are all equivalent and it won’t matter which one you use.  The following steps will walk you through one of those ways.</w:t>
+        <w:t xml:space="preserve">There are </w:t>
+      </w:r>
+      <w:proofErr w:type="gramStart"/>
+      <w:r>
+        <w:rPr>
+          <w:rFonts w:asciiTheme="minorHAnsi" w:hAnsiTheme="minorHAnsi" w:cstheme="minorHAnsi"/>
+        </w:rPr>
+        <w:t>a number of</w:t>
+      </w:r>
+      <w:proofErr w:type="gramEnd"/>
+      <w:r>
+        <w:rPr>
+          <w:rFonts w:asciiTheme="minorHAnsi" w:hAnsiTheme="minorHAnsi" w:cstheme="minorHAnsi"/>
+        </w:rPr>
+        <w:t xml:space="preserve"> different ways to make a pull request in GitHub.  In general, they are all equivalent and it won’t matter which one you use.  The following steps will walk you through one of those ways.</w:t>
       </w:r>
     </w:p>
     <w:p>
@@ -9356,7 +10368,6 @@
         <w:rPr>
           <w:rFonts w:asciiTheme="minorHAnsi" w:hAnsiTheme="minorHAnsi" w:cstheme="minorHAnsi"/>
         </w:rPr>
-        <w:lastRenderedPageBreak/>
         <w:tab/>
       </w:r>
       <w:r>
@@ -10823,7 +11834,6 @@
         <w:rPr>
           <w:rFonts w:asciiTheme="minorHAnsi" w:hAnsiTheme="minorHAnsi" w:cstheme="minorHAnsi"/>
         </w:rPr>
-        <w:lastRenderedPageBreak/>
         <w:t>iii</w:t>
       </w:r>
       <w:r>
@@ -11450,7 +12460,19 @@
         <w:rPr>
           <w:rFonts w:asciiTheme="minorHAnsi" w:hAnsiTheme="minorHAnsi" w:cstheme="minorHAnsi"/>
         </w:rPr>
-        <w:t xml:space="preserve">21. </w:t>
+        <w:t>2</w:t>
+      </w:r>
+      <w:r>
+        <w:rPr>
+          <w:rFonts w:asciiTheme="minorHAnsi" w:hAnsiTheme="minorHAnsi" w:cstheme="minorHAnsi"/>
+        </w:rPr>
+        <w:t>3</w:t>
+      </w:r>
+      <w:r>
+        <w:rPr>
+          <w:rFonts w:asciiTheme="minorHAnsi" w:hAnsiTheme="minorHAnsi" w:cstheme="minorHAnsi"/>
+        </w:rPr>
+        <w:t xml:space="preserve">. </w:t>
       </w:r>
       <w:r>
         <w:rPr>
@@ -11670,6 +12692,7 @@
         <w:rPr>
           <w:rFonts w:asciiTheme="minorHAnsi" w:hAnsiTheme="minorHAnsi" w:cstheme="minorHAnsi"/>
         </w:rPr>
+        <w:lastRenderedPageBreak/>
         <w:t>c</w:t>
       </w:r>
       <w:r>
@@ -12076,14 +13099,13 @@
         <w:rPr>
           <w:rFonts w:asciiTheme="minorHAnsi" w:hAnsiTheme="minorHAnsi" w:cstheme="minorHAnsi"/>
         </w:rPr>
-        <w:lastRenderedPageBreak/>
         <w:t>2</w:t>
       </w:r>
       <w:r>
         <w:rPr>
           <w:rFonts w:asciiTheme="minorHAnsi" w:hAnsiTheme="minorHAnsi" w:cstheme="minorHAnsi"/>
         </w:rPr>
-        <w:t>2</w:t>
+        <w:t>4</w:t>
       </w:r>
       <w:r>
         <w:rPr>
@@ -12237,7 +13259,19 @@
         <w:rPr>
           <w:rFonts w:asciiTheme="minorHAnsi" w:hAnsiTheme="minorHAnsi" w:cstheme="minorHAnsi"/>
         </w:rPr>
-        <w:t>23. On your pull request page there will be “Files Changed” tab:</w:t>
+        <w:t>2</w:t>
+      </w:r>
+      <w:r>
+        <w:rPr>
+          <w:rFonts w:asciiTheme="minorHAnsi" w:hAnsiTheme="minorHAnsi" w:cstheme="minorHAnsi"/>
+        </w:rPr>
+        <w:t>5</w:t>
+      </w:r>
+      <w:r>
+        <w:rPr>
+          <w:rFonts w:asciiTheme="minorHAnsi" w:hAnsiTheme="minorHAnsi" w:cstheme="minorHAnsi"/>
+        </w:rPr>
+        <w:t>. On your pull request page there will be “Files Changed” tab:</w:t>
       </w:r>
     </w:p>
     <w:p>
@@ -12324,33 +13358,25 @@
         <w:rPr>
           <w:rFonts w:asciiTheme="minorHAnsi" w:hAnsiTheme="minorHAnsi" w:cstheme="minorHAnsi"/>
         </w:rPr>
-        <w:t>a “</w:t>
-      </w:r>
-      <w:r>
-        <w:rPr>
-          <w:rFonts w:asciiTheme="minorHAnsi" w:hAnsiTheme="minorHAnsi" w:cstheme="minorHAnsi"/>
-          <w:i/>
-          <w:iCs/>
-        </w:rPr>
-        <w:t>diff</w:t>
-      </w:r>
-      <w:r>
-        <w:rPr>
-          <w:rFonts w:asciiTheme="minorHAnsi" w:hAnsiTheme="minorHAnsi" w:cstheme="minorHAnsi"/>
-        </w:rPr>
-        <w:t xml:space="preserve">” </w:t>
-      </w:r>
-      <w:r>
-        <w:rPr>
-          <w:rFonts w:asciiTheme="minorHAnsi" w:hAnsiTheme="minorHAnsi" w:cstheme="minorHAnsi"/>
-        </w:rPr>
-        <w:t xml:space="preserve">(short for difference) </w:t>
-      </w:r>
-      <w:r>
-        <w:rPr>
-          <w:rFonts w:asciiTheme="minorHAnsi" w:hAnsiTheme="minorHAnsi" w:cstheme="minorHAnsi"/>
-        </w:rPr>
-        <w:t>that shows the changes that you have made.  This “dif</w:t>
+        <w:t>a</w:t>
+      </w:r>
+      <w:r>
+        <w:rPr>
+          <w:rFonts w:asciiTheme="minorHAnsi" w:hAnsiTheme="minorHAnsi" w:cstheme="minorHAnsi"/>
+        </w:rPr>
+        <w:t xml:space="preserve"> diff</w:t>
+      </w:r>
+      <w:r>
+        <w:rPr>
+          <w:rFonts w:asciiTheme="minorHAnsi" w:hAnsiTheme="minorHAnsi" w:cstheme="minorHAnsi"/>
+        </w:rPr>
+        <w:t xml:space="preserve"> </w:t>
+      </w:r>
+      <w:r>
+        <w:rPr>
+          <w:rFonts w:asciiTheme="minorHAnsi" w:hAnsiTheme="minorHAnsi" w:cstheme="minorHAnsi"/>
+        </w:rPr>
+        <w:t>that shows the changes that you have made.  This dif</w:t>
       </w:r>
       <w:r>
         <w:rPr>
@@ -12362,7 +13388,7 @@
         <w:rPr>
           <w:rFonts w:asciiTheme="minorHAnsi" w:hAnsiTheme="minorHAnsi" w:cstheme="minorHAnsi"/>
         </w:rPr>
-        <w:t xml:space="preserve">” shows both </w:t>
+        <w:t xml:space="preserve"> shows both </w:t>
       </w:r>
       <w:r>
         <w:rPr>
@@ -12386,7 +13412,7 @@
         <w:rPr>
           <w:rFonts w:asciiTheme="minorHAnsi" w:hAnsiTheme="minorHAnsi" w:cstheme="minorHAnsi"/>
         </w:rPr>
-        <w:t>The project maintainers will often use this “diff” to see the details of what you have changed.</w:t>
+        <w:t>The project maintainers will often use this diff to see the details of what you have changed.</w:t>
       </w:r>
     </w:p>
     <w:p>
@@ -12412,7 +13438,19 @@
         <w:rPr>
           <w:rFonts w:asciiTheme="minorHAnsi" w:hAnsiTheme="minorHAnsi" w:cstheme="minorHAnsi"/>
         </w:rPr>
-        <w:t xml:space="preserve">ow </w:t>
+        <w:t>ow</w:t>
+      </w:r>
+      <w:r>
+        <w:rPr>
+          <w:rFonts w:asciiTheme="minorHAnsi" w:hAnsiTheme="minorHAnsi" w:cstheme="minorHAnsi"/>
+        </w:rPr>
+        <w:t xml:space="preserve"> the diff indicates</w:t>
+      </w:r>
+      <w:r>
+        <w:rPr>
+          <w:rFonts w:asciiTheme="minorHAnsi" w:hAnsiTheme="minorHAnsi" w:cstheme="minorHAnsi"/>
+        </w:rPr>
+        <w:t xml:space="preserve"> </w:t>
       </w:r>
       <w:r>
         <w:rPr>
@@ -12436,25 +13474,7 @@
         <w:rPr>
           <w:rFonts w:asciiTheme="minorHAnsi" w:hAnsiTheme="minorHAnsi" w:cstheme="minorHAnsi"/>
         </w:rPr>
-        <w:t xml:space="preserve"> made</w:t>
-      </w:r>
-      <w:r>
-        <w:rPr>
-          <w:rFonts w:asciiTheme="minorHAnsi" w:hAnsiTheme="minorHAnsi" w:cstheme="minorHAnsi"/>
-        </w:rPr>
-        <w:t xml:space="preserve"> indicated</w:t>
-      </w:r>
-      <w:r>
-        <w:rPr>
-          <w:rFonts w:asciiTheme="minorHAnsi" w:hAnsiTheme="minorHAnsi" w:cstheme="minorHAnsi"/>
-        </w:rPr>
-        <w:t xml:space="preserve"> in the diff</w:t>
-      </w:r>
-      <w:r>
-        <w:rPr>
-          <w:rFonts w:asciiTheme="minorHAnsi" w:hAnsiTheme="minorHAnsi" w:cstheme="minorHAnsi"/>
-        </w:rPr>
-        <w:t>?</w:t>
+        <w:t xml:space="preserve"> made?</w:t>
       </w:r>
     </w:p>
     <w:p>
@@ -12545,7 +13565,19 @@
         <w:rPr>
           <w:rFonts w:asciiTheme="minorHAnsi" w:hAnsiTheme="minorHAnsi" w:cstheme="minorHAnsi"/>
         </w:rPr>
-        <w:t xml:space="preserve">24. Complete the table below by filling in the right-hand column with the commands that accomplish the task listed on the left.  </w:t>
+        <w:t>2</w:t>
+      </w:r>
+      <w:r>
+        <w:rPr>
+          <w:rFonts w:asciiTheme="minorHAnsi" w:hAnsiTheme="minorHAnsi" w:cstheme="minorHAnsi"/>
+        </w:rPr>
+        <w:t>6</w:t>
+      </w:r>
+      <w:r>
+        <w:rPr>
+          <w:rFonts w:asciiTheme="minorHAnsi" w:hAnsiTheme="minorHAnsi" w:cstheme="minorHAnsi"/>
+        </w:rPr>
+        <w:t xml:space="preserve">. Complete the table below by filling in the right-hand column with the commands that accomplish the task listed on the left.  </w:t>
       </w:r>
       <w:proofErr w:type="gramStart"/>
       <w:r>
@@ -13120,7 +14152,161 @@
               <w:rPr>
                 <w:rFonts w:asciiTheme="minorHAnsi" w:hAnsiTheme="minorHAnsi" w:cstheme="minorHAnsi"/>
               </w:rPr>
+              <w:t>Display the changes that you made to a file.</w:t>
+            </w:r>
+          </w:p>
+        </w:tc>
+        <w:tc>
+          <w:tcPr>
+            <w:tcW w:w="5349" w:type="dxa"/>
+            <w:tcBorders>
+              <w:top w:val="single" w:sz="6" w:space="0" w:color="auto"/>
+              <w:left w:val="single" w:sz="6" w:space="0" w:color="auto"/>
+              <w:bottom w:val="single" w:sz="6" w:space="0" w:color="auto"/>
+              <w:right w:val="single" w:sz="6" w:space="0" w:color="auto"/>
+            </w:tcBorders>
+          </w:tcPr>
+          <w:p>
+            <w:pPr>
+              <w:rPr>
+                <w:rFonts w:ascii="Courier" w:hAnsi="Courier" w:cstheme="minorHAnsi"/>
+              </w:rPr>
+            </w:pPr>
+          </w:p>
+        </w:tc>
+        <w:tc>
+          <w:tcPr>
+            <w:tcW w:w="441" w:type="dxa"/>
+            <w:tcBorders>
+              <w:left w:val="single" w:sz="6" w:space="0" w:color="auto"/>
+            </w:tcBorders>
+          </w:tcPr>
+          <w:p>
+            <w:pPr>
+              <w:rPr>
+                <w:rFonts w:asciiTheme="minorHAnsi" w:hAnsiTheme="minorHAnsi" w:cstheme="minorHAnsi"/>
+              </w:rPr>
+            </w:pPr>
+          </w:p>
+        </w:tc>
+      </w:tr>
+      <w:tr>
+        <w:tc>
+          <w:tcPr>
+            <w:tcW w:w="530" w:type="dxa"/>
+            <w:tcBorders>
+              <w:right w:val="single" w:sz="6" w:space="0" w:color="auto"/>
+            </w:tcBorders>
+          </w:tcPr>
+          <w:p>
+            <w:pPr>
+              <w:rPr>
+                <w:rFonts w:asciiTheme="minorHAnsi" w:hAnsiTheme="minorHAnsi" w:cstheme="minorHAnsi"/>
+              </w:rPr>
+            </w:pPr>
+          </w:p>
+        </w:tc>
+        <w:tc>
+          <w:tcPr>
+            <w:tcW w:w="2920" w:type="dxa"/>
+            <w:tcBorders>
+              <w:top w:val="single" w:sz="6" w:space="0" w:color="auto"/>
+              <w:left w:val="single" w:sz="6" w:space="0" w:color="auto"/>
+              <w:bottom w:val="single" w:sz="6" w:space="0" w:color="auto"/>
+              <w:right w:val="single" w:sz="6" w:space="0" w:color="auto"/>
+            </w:tcBorders>
+          </w:tcPr>
+          <w:p>
+            <w:pPr>
+              <w:rPr>
+                <w:rFonts w:asciiTheme="minorHAnsi" w:hAnsiTheme="minorHAnsi" w:cstheme="minorHAnsi"/>
+              </w:rPr>
+            </w:pPr>
+            <w:r>
+              <w:rPr>
+                <w:rFonts w:asciiTheme="minorHAnsi" w:hAnsiTheme="minorHAnsi" w:cstheme="minorHAnsi"/>
+              </w:rPr>
               <w:t>Stage changed files to be committed to the repo.</w:t>
+            </w:r>
+          </w:p>
+        </w:tc>
+        <w:tc>
+          <w:tcPr>
+            <w:tcW w:w="5349" w:type="dxa"/>
+            <w:tcBorders>
+              <w:top w:val="single" w:sz="6" w:space="0" w:color="auto"/>
+              <w:left w:val="single" w:sz="6" w:space="0" w:color="auto"/>
+              <w:bottom w:val="single" w:sz="6" w:space="0" w:color="auto"/>
+              <w:right w:val="single" w:sz="6" w:space="0" w:color="auto"/>
+            </w:tcBorders>
+          </w:tcPr>
+          <w:p>
+            <w:pPr>
+              <w:rPr>
+                <w:rFonts w:ascii="Courier" w:hAnsi="Courier" w:cstheme="minorHAnsi"/>
+              </w:rPr>
+            </w:pPr>
+          </w:p>
+        </w:tc>
+        <w:tc>
+          <w:tcPr>
+            <w:tcW w:w="441" w:type="dxa"/>
+            <w:tcBorders>
+              <w:left w:val="single" w:sz="6" w:space="0" w:color="auto"/>
+            </w:tcBorders>
+          </w:tcPr>
+          <w:p>
+            <w:pPr>
+              <w:rPr>
+                <w:rFonts w:asciiTheme="minorHAnsi" w:hAnsiTheme="minorHAnsi" w:cstheme="minorHAnsi"/>
+              </w:rPr>
+            </w:pPr>
+          </w:p>
+        </w:tc>
+      </w:tr>
+      <w:tr>
+        <w:tc>
+          <w:tcPr>
+            <w:tcW w:w="530" w:type="dxa"/>
+            <w:tcBorders>
+              <w:right w:val="single" w:sz="6" w:space="0" w:color="auto"/>
+            </w:tcBorders>
+          </w:tcPr>
+          <w:p>
+            <w:pPr>
+              <w:rPr>
+                <w:rFonts w:asciiTheme="minorHAnsi" w:hAnsiTheme="minorHAnsi" w:cstheme="minorHAnsi"/>
+              </w:rPr>
+            </w:pPr>
+          </w:p>
+        </w:tc>
+        <w:tc>
+          <w:tcPr>
+            <w:tcW w:w="2920" w:type="dxa"/>
+            <w:tcBorders>
+              <w:top w:val="single" w:sz="6" w:space="0" w:color="auto"/>
+              <w:left w:val="single" w:sz="6" w:space="0" w:color="auto"/>
+              <w:bottom w:val="single" w:sz="6" w:space="0" w:color="auto"/>
+              <w:right w:val="single" w:sz="6" w:space="0" w:color="auto"/>
+            </w:tcBorders>
+          </w:tcPr>
+          <w:p>
+            <w:pPr>
+              <w:rPr>
+                <w:rFonts w:asciiTheme="minorHAnsi" w:hAnsiTheme="minorHAnsi" w:cstheme="minorHAnsi"/>
+              </w:rPr>
+            </w:pPr>
+            <w:r>
+              <w:rPr>
+                <w:rFonts w:asciiTheme="minorHAnsi" w:hAnsiTheme="minorHAnsi" w:cstheme="minorHAnsi"/>
+              </w:rPr>
+              <w:t>Another way to stage changed files</w:t>
+            </w:r>
+            <w:r>
+              <w:rPr>
+                <w:rFonts w:asciiTheme="minorHAnsi" w:hAnsiTheme="minorHAnsi" w:cstheme="minorHAnsi"/>
+              </w:rPr>
+              <w:t xml:space="preserve"> for a commit.</w:t>
             </w:r>
           </w:p>
         </w:tc>
@@ -15589,7 +16775,6 @@
   <w:style w:type="character" w:default="1" w:styleId="DefaultParagraphFont">
     <w:name w:val="Default Paragraph Font"/>
     <w:uiPriority w:val="1"/>
-    <w:semiHidden/>
     <w:unhideWhenUsed/>
   </w:style>
   <w:style w:type="table" w:default="1" w:styleId="TableNormal">

</xml_diff>